<commit_message>
Update SpikeGadgets Drive Building Protocol JHB 8-1-20.docx
</commit_message>
<xml_diff>
--- a/SpikeGadgets Drive Building Protocol JHB 8-1-20.docx
+++ b/SpikeGadgets Drive Building Protocol JHB 8-1-20.docx
@@ -1,6 +1,6 @@
 
 <file path=word/document.xml><?xml version="1.0" encoding="utf-8"?>
-<w:document xmlns:wpc="http://schemas.microsoft.com/office/word/2010/wordprocessingCanvas" xmlns:cx="http://schemas.microsoft.com/office/drawing/2014/chartex" xmlns:mc="http://schemas.openxmlformats.org/markup-compatibility/2006" xmlns:o="urn:schemas-microsoft-com:office:office" xmlns:r="http://schemas.openxmlformats.org/officeDocument/2006/relationships" xmlns:m="http://schemas.openxmlformats.org/officeDocument/2006/math" xmlns:v="urn:schemas-microsoft-com:vml" xmlns:wp14="http://schemas.microsoft.com/office/word/2010/wordprocessingDrawing" xmlns:wp="http://schemas.openxmlformats.org/drawingml/2006/wordprocessingDrawing" xmlns:w10="urn:schemas-microsoft-com:office:word" xmlns:w="http://schemas.openxmlformats.org/wordprocessingml/2006/main" xmlns:w14="http://schemas.microsoft.com/office/word/2010/wordml" xmlns:w15="http://schemas.microsoft.com/office/word/2012/wordml" xmlns:w16se="http://schemas.microsoft.com/office/word/2015/wordml/symex" xmlns:wpg="http://schemas.microsoft.com/office/word/2010/wordprocessingGroup" xmlns:wpi="http://schemas.microsoft.com/office/word/2010/wordprocessingInk" xmlns:wne="http://schemas.microsoft.com/office/word/2006/wordml" xmlns:wps="http://schemas.microsoft.com/office/word/2010/wordprocessingShape" mc:Ignorable="w14 w15 w16se wp14">
+<w:document xmlns:wpc="http://schemas.microsoft.com/office/word/2010/wordprocessingCanvas" xmlns:cx="http://schemas.microsoft.com/office/drawing/2014/chartex" xmlns:cx1="http://schemas.microsoft.com/office/drawing/2015/9/8/chartex" xmlns:cx2="http://schemas.microsoft.com/office/drawing/2015/10/21/chartex" xmlns:cx3="http://schemas.microsoft.com/office/drawing/2016/5/9/chartex" xmlns:cx4="http://schemas.microsoft.com/office/drawing/2016/5/10/chartex" xmlns:cx5="http://schemas.microsoft.com/office/drawing/2016/5/11/chartex" xmlns:cx6="http://schemas.microsoft.com/office/drawing/2016/5/12/chartex" xmlns:cx7="http://schemas.microsoft.com/office/drawing/2016/5/13/chartex" xmlns:cx8="http://schemas.microsoft.com/office/drawing/2016/5/14/chartex" xmlns:mc="http://schemas.openxmlformats.org/markup-compatibility/2006" xmlns:aink="http://schemas.microsoft.com/office/drawing/2016/ink" xmlns:am3d="http://schemas.microsoft.com/office/drawing/2017/model3d" xmlns:o="urn:schemas-microsoft-com:office:office" xmlns:r="http://schemas.openxmlformats.org/officeDocument/2006/relationships" xmlns:m="http://schemas.openxmlformats.org/officeDocument/2006/math" xmlns:v="urn:schemas-microsoft-com:vml" xmlns:wp14="http://schemas.microsoft.com/office/word/2010/wordprocessingDrawing" xmlns:wp="http://schemas.openxmlformats.org/drawingml/2006/wordprocessingDrawing" xmlns:w10="urn:schemas-microsoft-com:office:word" xmlns:w="http://schemas.openxmlformats.org/wordprocessingml/2006/main" xmlns:w14="http://schemas.microsoft.com/office/word/2010/wordml" xmlns:w15="http://schemas.microsoft.com/office/word/2012/wordml" xmlns:w16cex="http://schemas.microsoft.com/office/word/2018/wordml/cex" xmlns:w16cid="http://schemas.microsoft.com/office/word/2016/wordml/cid" xmlns:w16="http://schemas.microsoft.com/office/word/2018/wordml" xmlns:w16se="http://schemas.microsoft.com/office/word/2015/wordml/symex" xmlns:wpg="http://schemas.microsoft.com/office/word/2010/wordprocessingGroup" xmlns:wpi="http://schemas.microsoft.com/office/word/2010/wordprocessingInk" xmlns:wne="http://schemas.microsoft.com/office/word/2006/wordml" xmlns:wps="http://schemas.microsoft.com/office/word/2010/wordprocessingShape" mc:Ignorable="w14 w15 w16se w16cid w16 w16cex wp14">
   <w:body>
     <w:p>
       <w:pPr>
@@ -192,27 +192,39 @@
         <w:rPr>
           <w:color w:val="000000"/>
         </w:rPr>
-        <w:t xml:space="preserve"> height. Clean thoroughly with alcohol, including the holes at the top AND bottom of each shuttle lane.  Wash in the IPA bath under vortex for 10 minutes in the </w:t>
-      </w:r>
-      <w:proofErr w:type="spellStart"/>
-      <w:r>
-        <w:rPr>
-          <w:color w:val="000000"/>
-        </w:rPr>
-        <w:t>mirky</w:t>
-      </w:r>
-      <w:proofErr w:type="spellEnd"/>
-      <w:r>
-        <w:rPr>
-          <w:color w:val="000000"/>
-        </w:rPr>
-        <w:t xml:space="preserve"> bath and 1</w:t>
-      </w:r>
-      <w:r>
-        <w:rPr>
-          <w:color w:val="000000"/>
-        </w:rPr>
-        <w:t>0 minutes in the cleaner bath.</w:t>
+        <w:t xml:space="preserve"> height. Clean thoroughly with alcohol, including the holes at the top AND bottom of each shuttle lane.  Wash in the </w:t>
+      </w:r>
+      <w:r>
+        <w:rPr>
+          <w:color w:val="000000"/>
+        </w:rPr>
+        <w:t xml:space="preserve">primary </w:t>
+      </w:r>
+      <w:r>
+        <w:rPr>
+          <w:color w:val="000000"/>
+        </w:rPr>
+        <w:t>IPA bath for 10 minutes and 10 minutes in the cleaner bath</w:t>
+      </w:r>
+      <w:r>
+        <w:rPr>
+          <w:color w:val="000000"/>
+        </w:rPr>
+        <w:t xml:space="preserve"> </w:t>
+      </w:r>
+      <w:r>
+        <w:rPr>
+          <w:b/>
+          <w:bCs/>
+          <w:color w:val="000000"/>
+        </w:rPr>
+        <w:t>under vigorous vortex</w:t>
+      </w:r>
+      <w:r>
+        <w:rPr>
+          <w:color w:val="000000"/>
+        </w:rPr>
+        <w:t>.</w:t>
       </w:r>
     </w:p>
     <w:p>
@@ -233,7 +245,58 @@
         <w:rPr>
           <w:color w:val="000000"/>
         </w:rPr>
-        <w:t>Let the IPA dry off of the print before curing, then cure for about 30-45 minutes to properly cure</w:t>
+        <w:t xml:space="preserve">Let the IPA dry </w:t>
+      </w:r>
+      <w:r>
+        <w:rPr>
+          <w:color w:val="000000"/>
+        </w:rPr>
+        <w:t>off</w:t>
+      </w:r>
+      <w:r>
+        <w:rPr>
+          <w:color w:val="000000"/>
+        </w:rPr>
+        <w:t xml:space="preserve"> the print before curing,</w:t>
+      </w:r>
+      <w:r>
+        <w:rPr>
+          <w:color w:val="000000"/>
+        </w:rPr>
+        <w:t xml:space="preserve"> you can dry it with compressed air.</w:t>
+      </w:r>
+    </w:p>
+    <w:p>
+      <w:pPr>
+        <w:numPr>
+          <w:ilvl w:val="1"/>
+          <w:numId w:val="7"/>
+        </w:numPr>
+        <w:pBdr>
+          <w:top w:val="nil"/>
+          <w:left w:val="nil"/>
+          <w:bottom w:val="nil"/>
+          <w:right w:val="nil"/>
+          <w:between w:val="nil"/>
+        </w:pBdr>
+      </w:pPr>
+      <w:r>
+        <w:rPr>
+          <w:color w:val="000000"/>
+        </w:rPr>
+        <w:t>C</w:t>
+      </w:r>
+      <w:r>
+        <w:rPr>
+          <w:color w:val="000000"/>
+        </w:rPr>
+        <w:t>ure for about 30-45 minutes</w:t>
+      </w:r>
+      <w:r>
+        <w:rPr>
+          <w:color w:val="000000"/>
+        </w:rPr>
+        <w:t>, 20-30 minutes upright and 20-30 minutes upside down</w:t>
       </w:r>
     </w:p>
     <w:p>
@@ -275,13 +338,7 @@
         <w:rPr>
           <w:color w:val="000000"/>
         </w:rPr>
-        <w:t>These are printed in GREY or GREY PRO or Tough. The STL file will be a rack of about 40. Print one or two racks a</w:t>
-      </w:r>
-      <w:r>
-        <w:rPr>
-          <w:color w:val="000000"/>
-        </w:rPr>
-        <w:t>t a time.</w:t>
+        <w:t>These are printed in GREY or GREY PRO or Tough. The STL file will be a rack of about 40. Print one or two racks at a time.</w:t>
       </w:r>
     </w:p>
     <w:p>
@@ -323,13 +380,21 @@
         <w:rPr>
           <w:color w:val="000000"/>
         </w:rPr>
-        <w:t>Grey needs less time in the alcohol bath (5-10 minutes in each bath) but the hooks and through holes will need to be hand cleaned (I use a 30Ga needle</w:t>
-      </w:r>
-      <w:r>
-        <w:rPr>
-          <w:color w:val="000000"/>
-        </w:rPr>
-        <w:t xml:space="preserve"> or cannula).</w:t>
+        <w:t xml:space="preserve">These need to be pulled </w:t>
+      </w:r>
+      <w:proofErr w:type="gramStart"/>
+      <w:r>
+        <w:rPr>
+          <w:color w:val="000000"/>
+        </w:rPr>
+        <w:t>off of</w:t>
+      </w:r>
+      <w:proofErr w:type="gramEnd"/>
+      <w:r>
+        <w:rPr>
+          <w:color w:val="000000"/>
+        </w:rPr>
+        <w:t xml:space="preserve"> the printer promptly before the extra resin dries</w:t>
       </w:r>
     </w:p>
     <w:p>
@@ -347,7 +412,30 @@
         </w:pBdr>
       </w:pPr>
       <w:r>
-        <w:t>Try to vortex a bit more vigorously for these, there are small through holes and very small inside features that need to be cleared</w:t>
+        <w:rPr>
+          <w:color w:val="000000"/>
+        </w:rPr>
+        <w:t>Grey needs less time in the alcohol bath (5-10 minutes in each bath</w:t>
+      </w:r>
+      <w:r>
+        <w:rPr>
+          <w:color w:val="000000"/>
+        </w:rPr>
+        <w:t xml:space="preserve">, </w:t>
+      </w:r>
+      <w:r>
+        <w:rPr>
+          <w:b/>
+          <w:bCs/>
+          <w:color w:val="000000"/>
+        </w:rPr>
+        <w:t>USE VORTEX</w:t>
+      </w:r>
+      <w:r>
+        <w:rPr>
+          <w:color w:val="000000"/>
+        </w:rPr>
+        <w:t>) but the hooks and through holes will need to be hand cleaned (I use a 30Ga needle or cannula).</w:t>
       </w:r>
     </w:p>
     <w:p>
@@ -365,7 +453,7 @@
         </w:pBdr>
       </w:pPr>
       <w:r>
-        <w:t>Do not exceed 15 total minutes in IPA, the small features will swell and become soft</w:t>
+        <w:t>Try to vortex a bit more vigorously for these, there are small through holes and very small inside features that need to be cleared</w:t>
       </w:r>
     </w:p>
     <w:p>
@@ -383,6 +471,24 @@
         </w:pBdr>
       </w:pPr>
       <w:r>
+        <w:t>Do not exceed 15 total minutes in IPA, the small features will swell and become soft</w:t>
+      </w:r>
+    </w:p>
+    <w:p>
+      <w:pPr>
+        <w:numPr>
+          <w:ilvl w:val="1"/>
+          <w:numId w:val="7"/>
+        </w:numPr>
+        <w:pBdr>
+          <w:top w:val="nil"/>
+          <w:left w:val="nil"/>
+          <w:bottom w:val="nil"/>
+          <w:right w:val="nil"/>
+          <w:between w:val="nil"/>
+        </w:pBdr>
+      </w:pPr>
+      <w:r>
         <w:rPr>
           <w:color w:val="000000"/>
         </w:rPr>
@@ -442,7 +548,118 @@
         <w:rPr>
           <w:color w:val="000000"/>
         </w:rPr>
-        <w:t>These will depend on your application, but building them will always be the same.  I use clear v4, and try to print them at the same time as the drive body under the same IPA and curing parameters.</w:t>
+        <w:t xml:space="preserve">These will depend on your application, but building them will always be the same.  I use clear </w:t>
+      </w:r>
+      <w:proofErr w:type="gramStart"/>
+      <w:r>
+        <w:rPr>
+          <w:color w:val="000000"/>
+        </w:rPr>
+        <w:t>v4, and</w:t>
+      </w:r>
+      <w:proofErr w:type="gramEnd"/>
+      <w:r>
+        <w:rPr>
+          <w:color w:val="000000"/>
+        </w:rPr>
+        <w:t xml:space="preserve"> try to print them at the same time as the drive body under the same IPA and curing parameters.</w:t>
+      </w:r>
+    </w:p>
+    <w:p>
+      <w:pPr>
+        <w:numPr>
+          <w:ilvl w:val="0"/>
+          <w:numId w:val="7"/>
+        </w:numPr>
+        <w:pBdr>
+          <w:top w:val="nil"/>
+          <w:left w:val="nil"/>
+          <w:bottom w:val="nil"/>
+          <w:right w:val="nil"/>
+          <w:between w:val="nil"/>
+        </w:pBdr>
+      </w:pPr>
+      <w:r>
+        <w:rPr>
+          <w:color w:val="000000"/>
+        </w:rPr>
+        <w:t>Peripheral prints:</w:t>
+      </w:r>
+    </w:p>
+    <w:p>
+      <w:pPr>
+        <w:numPr>
+          <w:ilvl w:val="1"/>
+          <w:numId w:val="7"/>
+        </w:numPr>
+        <w:pBdr>
+          <w:top w:val="nil"/>
+          <w:left w:val="nil"/>
+          <w:bottom w:val="nil"/>
+          <w:right w:val="nil"/>
+          <w:between w:val="nil"/>
+        </w:pBdr>
+      </w:pPr>
+      <w:r>
+        <w:rPr>
+          <w:color w:val="000000"/>
+        </w:rPr>
+        <w:t>Tetrode guard: this is a threaded cap that goes around the cannula guard that will protect the drive</w:t>
+      </w:r>
+    </w:p>
+    <w:p>
+      <w:pPr>
+        <w:numPr>
+          <w:ilvl w:val="1"/>
+          <w:numId w:val="7"/>
+        </w:numPr>
+        <w:pBdr>
+          <w:top w:val="nil"/>
+          <w:left w:val="nil"/>
+          <w:bottom w:val="nil"/>
+          <w:right w:val="nil"/>
+          <w:between w:val="nil"/>
+        </w:pBdr>
+      </w:pPr>
+      <w:r>
+        <w:rPr>
+          <w:color w:val="000000"/>
+        </w:rPr>
+        <w:t xml:space="preserve">An internal cannula guide that traps the </w:t>
+      </w:r>
+      <w:proofErr w:type="spellStart"/>
+      <w:r>
+        <w:rPr>
+          <w:color w:val="000000"/>
+        </w:rPr>
+        <w:t>cannule</w:t>
+      </w:r>
+      <w:proofErr w:type="spellEnd"/>
+      <w:r>
+        <w:rPr>
+          <w:color w:val="000000"/>
+        </w:rPr>
+        <w:t xml:space="preserve"> as the silicas emerge beyond</w:t>
+      </w:r>
+      <w:r>
+        <w:rPr>
+          <w:color w:val="000000"/>
+        </w:rPr>
+        <w:t xml:space="preserve"> the polyimides. This prevents the tubes from bending rather than sliding down past </w:t>
+      </w:r>
+      <w:proofErr w:type="spellStart"/>
+      <w:r>
+        <w:rPr>
+          <w:color w:val="000000"/>
+        </w:rPr>
+        <w:t>eachother</w:t>
+      </w:r>
+      <w:proofErr w:type="spellEnd"/>
+      <w:r>
+        <w:rPr>
+          <w:color w:val="000000"/>
+        </w:rPr>
+        <w:t>.</w:t>
       </w:r>
     </w:p>
     <w:p/>
@@ -485,9 +702,6 @@
           <w:between w:val="nil"/>
         </w:pBdr>
         <w:ind w:left="720"/>
-        <w:rPr>
-          <w:color w:val="000000"/>
-        </w:rPr>
       </w:pPr>
     </w:p>
     <w:p>
@@ -505,23 +719,7 @@
         </w:pBdr>
       </w:pPr>
       <w:r>
-        <w:rPr>
-          <w:color w:val="000000"/>
-        </w:rPr>
-        <w:t xml:space="preserve">Use a pair of forceps to insert a shuttle into the bottom of each lane.  The shuttles should have an intact hook, the screw hole must be cleared already, and </w:t>
-      </w:r>
-      <w:r>
-        <w:rPr>
-          <w:color w:val="000000"/>
-        </w:rPr>
-        <w:t xml:space="preserve">it should fit snug. The hollow lane in the shuttle allows the walls to pinch in by the drive lane. This minimizes the lateral movement </w:t>
-      </w:r>
-      <w:r>
-        <w:rPr>
-          <w:color w:val="000000"/>
-        </w:rPr>
-        <w:lastRenderedPageBreak/>
-        <w:t>of the shuttle when it is moving up and down. The shuttle is tall enough so that it won’t bend in the vertical direction.</w:t>
+        <w:t>We are tapping the threads into the shuttles now, using one of the M0.8 taps.  This makes the shuttle movement a lot more stable (no see-saw movement)</w:t>
       </w:r>
     </w:p>
     <w:p>
@@ -542,19 +740,19 @@
         <w:rPr>
           <w:color w:val="000000"/>
         </w:rPr>
-        <w:t>Once the shuttles are in place, you can hand place about five screws into the top of the drive at a time. Then use a turning tool to turn each screw down to the top of its shuttle. When the leading tip of the screw gets to the shuttle, aim it into the thr</w:t>
-      </w:r>
-      <w:r>
-        <w:rPr>
-          <w:color w:val="000000"/>
-        </w:rPr>
-        <w:t>ough-hole and drive it through. The screw will create a threaded fitting through the hole so that when you keep driving it will lift the shuttle towards the top of the drive. When you are driving make sure you don’t hear a ‘crack’ as this might be the thro</w:t>
-      </w:r>
-      <w:r>
-        <w:rPr>
-          <w:color w:val="000000"/>
-        </w:rPr>
-        <w:t>ugh hole cracking, ruining the threaded fit.</w:t>
+        <w:t xml:space="preserve">Use a pair of forceps to insert a shuttle into the </w:t>
+      </w:r>
+      <w:r>
+        <w:rPr>
+          <w:color w:val="000000"/>
+        </w:rPr>
+        <w:t>middle or bottom</w:t>
+      </w:r>
+      <w:r>
+        <w:rPr>
+          <w:color w:val="000000"/>
+        </w:rPr>
+        <w:t xml:space="preserve"> of each lane.  The shuttles should have an intact hook, the screw hole must be cleared already, and it should fit snug. The hollow lane in the shuttle allows the walls to pinch in by the drive lane. This minimizes the lateral movement of the shuttle when it is moving up and down. The shuttle is tall enough so that it won’t bend in the vertical direction.</w:t>
       </w:r>
     </w:p>
     <w:p>
@@ -575,16 +773,7 @@
         <w:rPr>
           <w:color w:val="000000"/>
         </w:rPr>
-        <w:t xml:space="preserve">Once the shuttle has ascended about half way up, make sure the leading tip of the screw has found its hole in the bottom of the drive. Don’t be scared to apply a little bit of pressure to make sure </w:t>
-      </w:r>
-      <w:r>
-        <w:t>that the bare</w:t>
-      </w:r>
-      <w:r>
-        <w:rPr>
-          <w:color w:val="000000"/>
-        </w:rPr>
-        <w:t xml:space="preserve"> end is hidden in the drive. This traps the screw at the top and bottom so that there is no lateral movement when the drive is in use.</w:t>
+        <w:t>Once the shuttles are in place, you can hand place about five screws into the top of the drive at a time. Then use a turning tool to turn each screw down to the top of its shuttle. When the leading tip of the screw gets to the shuttle, aim it into the through-hole and drive it through. When you are driving make sure you don’t hear a ‘crack’ as this might be the through hole cracking, ruining the threaded fit.</w:t>
       </w:r>
     </w:p>
     <w:p>
@@ -605,22 +794,16 @@
         <w:rPr>
           <w:color w:val="000000"/>
         </w:rPr>
-        <w:t>Once you have gone around the drive and installed every screw and shuttle, make sure each shuttle is intact, and make sur</w:t>
-      </w:r>
-      <w:r>
-        <w:rPr>
-          <w:color w:val="000000"/>
-        </w:rPr>
-        <w:t>e that the leading tip of EVERY SCREW is buried. After the next step</w:t>
-      </w:r>
-      <w:r>
-        <w:t xml:space="preserve"> it is difficult to remove the screws and shuttles</w:t>
-      </w:r>
-      <w:r>
-        <w:rPr>
-          <w:color w:val="000000"/>
-        </w:rPr>
-        <w:t>.</w:t>
+        <w:t xml:space="preserve">Once the shuttle has ascended about half way up, make sure the leading tip of the screw has found its hole in the bottom of the drive. Don’t be scared to apply a little bit of pressure to make sure </w:t>
+      </w:r>
+      <w:r>
+        <w:t>that the bare</w:t>
+      </w:r>
+      <w:r>
+        <w:rPr>
+          <w:color w:val="000000"/>
+        </w:rPr>
+        <w:t xml:space="preserve"> end is hidden in the drive. This traps the screw at the top and bottom so that there is no lateral movement when the drive is in use.</w:t>
       </w:r>
     </w:p>
     <w:p>
@@ -641,6 +824,36 @@
         <w:rPr>
           <w:color w:val="000000"/>
         </w:rPr>
+        <w:t>Once you have gone around the drive and installed every screw and shuttle, make sure each shuttle is intact, and make sure that the leading tip of EVERY SCREW is buried. After the next step</w:t>
+      </w:r>
+      <w:r>
+        <w:t xml:space="preserve"> it is difficult to remove the screws and shuttles</w:t>
+      </w:r>
+      <w:r>
+        <w:rPr>
+          <w:color w:val="000000"/>
+        </w:rPr>
+        <w:t>.</w:t>
+      </w:r>
+    </w:p>
+    <w:p>
+      <w:pPr>
+        <w:numPr>
+          <w:ilvl w:val="0"/>
+          <w:numId w:val="2"/>
+        </w:numPr>
+        <w:pBdr>
+          <w:top w:val="nil"/>
+          <w:left w:val="nil"/>
+          <w:bottom w:val="nil"/>
+          <w:right w:val="nil"/>
+          <w:between w:val="nil"/>
+        </w:pBdr>
+      </w:pPr>
+      <w:r>
+        <w:rPr>
+          <w:color w:val="000000"/>
+        </w:rPr>
         <w:t>Finally, you will glue the screws in place with 5-minute epoxy.</w:t>
       </w:r>
     </w:p>
@@ -778,13 +991,7 @@
         <w:rPr>
           <w:color w:val="000000"/>
         </w:rPr>
-        <w:t xml:space="preserve"> of the epoxy together with a toothpick for about 10 seconds, and draw the mix up into </w:t>
-      </w:r>
-      <w:r>
-        <w:rPr>
-          <w:color w:val="000000"/>
-        </w:rPr>
-        <w:t>a syringe slowly (make sure there are no air bubbles).</w:t>
+        <w:t xml:space="preserve"> of the epoxy together with a toothpick for about 10 seconds, and draw the mix up into a syringe slowly (make sure there are no air bubbles).</w:t>
       </w:r>
     </w:p>
     <w:p>
@@ -805,13 +1012,7 @@
         <w:rPr>
           <w:color w:val="000000"/>
         </w:rPr>
-        <w:t>Attach a 25g tip to the syringe and start pushing epoxy into the cup at the neck of the screw via the hole on the outer ring of the drive (off of the side). Once the cup is half filled, fill the rest t</w:t>
-      </w:r>
-      <w:r>
-        <w:rPr>
-          <w:color w:val="000000"/>
-        </w:rPr>
-        <w:t xml:space="preserve">hrough the top via the center side slot. There will be bubbles, but they will settle, </w:t>
+        <w:t xml:space="preserve">Attach a 25g tip to the syringe and start pushing epoxy into the cup at the neck of the screw via the hole on the outer ring of the drive (off of the side). Once the cup is half filled, fill the rest through the top via the center side slot. There will be bubbles, but they will settle, </w:t>
       </w:r>
       <w:r>
         <w:t xml:space="preserve">if there </w:t>
@@ -840,16 +1041,29 @@
         </w:pBdr>
       </w:pPr>
       <w:r>
-        <w:rPr>
-          <w:color w:val="000000"/>
-        </w:rPr>
-        <w:t>Work quickly, as the epoxy will cure in the syringe. Once the syringe is seized, repeat the a</w:t>
-      </w:r>
-      <w:r>
-        <w:rPr>
-          <w:color w:val="000000"/>
-        </w:rPr>
-        <w:t>bove steps until the drive is done.</w:t>
+        <w:t>Err on the side of too much epoxy rather than not enough, you can always cut some out.  A loose screw is really annoying to fix.</w:t>
+      </w:r>
+    </w:p>
+    <w:p>
+      <w:pPr>
+        <w:numPr>
+          <w:ilvl w:val="1"/>
+          <w:numId w:val="2"/>
+        </w:numPr>
+        <w:pBdr>
+          <w:top w:val="nil"/>
+          <w:left w:val="nil"/>
+          <w:bottom w:val="nil"/>
+          <w:right w:val="nil"/>
+          <w:between w:val="nil"/>
+        </w:pBdr>
+      </w:pPr>
+      <w:r>
+        <w:rPr>
+          <w:color w:val="000000"/>
+        </w:rPr>
+        <w:lastRenderedPageBreak/>
+        <w:t>Work quickly, as the epoxy will cure in the syringe. Once the syringe is seized, repeat the above steps until the drive is done.</w:t>
       </w:r>
     </w:p>
     <w:p/>
@@ -928,13 +1142,7 @@
         <w:rPr>
           <w:color w:val="000000"/>
         </w:rPr>
-        <w:t xml:space="preserve"> larger in diameter and comes in 1 foot</w:t>
-      </w:r>
-      <w:r>
-        <w:rPr>
-          <w:color w:val="000000"/>
-        </w:rPr>
-        <w:t xml:space="preserve"> increments</w:t>
+        <w:t xml:space="preserve"> larger in diameter and comes in 1 foot increments</w:t>
       </w:r>
     </w:p>
     <w:p>
@@ -1079,6 +1287,9 @@
       <w:r>
         <w:t>, and by about 5 cm each end.</w:t>
       </w:r>
+      <w:r>
+        <w:t xml:space="preserve"> There are markers on the desk.</w:t>
+      </w:r>
     </w:p>
     <w:p>
       <w:pPr>
@@ -1098,7 +1309,6 @@
         <w:rPr>
           <w:color w:val="000000"/>
         </w:rPr>
-        <w:lastRenderedPageBreak/>
         <w:t>Bisect the polyimide-</w:t>
       </w:r>
       <w:proofErr w:type="spellStart"/>
@@ -1113,7 +1323,19 @@
         <w:rPr>
           <w:color w:val="000000"/>
         </w:rPr>
-        <w:t xml:space="preserve"> with scissors four times, making sure the </w:t>
+        <w:t xml:space="preserve"> with scissors </w:t>
+      </w:r>
+      <w:r>
+        <w:rPr>
+          <w:color w:val="000000"/>
+        </w:rPr>
+        <w:t>three</w:t>
+      </w:r>
+      <w:r>
+        <w:rPr>
+          <w:color w:val="000000"/>
+        </w:rPr>
+        <w:t xml:space="preserve"> times, making sure the </w:t>
       </w:r>
       <w:proofErr w:type="spellStart"/>
       <w:r>
@@ -1128,6 +1350,12 @@
           <w:color w:val="000000"/>
         </w:rPr>
         <w:t xml:space="preserve"> sticks out evenly through both sides EACH time.</w:t>
+      </w:r>
+      <w:r>
+        <w:rPr>
+          <w:color w:val="000000"/>
+        </w:rPr>
+        <w:t xml:space="preserve"> This will give you eight (8) tubes.</w:t>
       </w:r>
     </w:p>
     <w:p>
@@ -1148,13 +1376,31 @@
         <w:rPr>
           <w:color w:val="000000"/>
         </w:rPr>
-        <w:t>You will need to do the above two steps about five times to get a total of 80 guides. This will</w:t>
-      </w:r>
-      <w:r>
-        <w:rPr>
-          <w:color w:val="000000"/>
-        </w:rPr>
-        <w:t xml:space="preserve"> leave you with about 16 extra </w:t>
+        <w:t xml:space="preserve">You will need to do the above two steps about </w:t>
+      </w:r>
+      <w:r>
+        <w:rPr>
+          <w:color w:val="000000"/>
+        </w:rPr>
+        <w:t>ten</w:t>
+      </w:r>
+      <w:r>
+        <w:rPr>
+          <w:color w:val="000000"/>
+        </w:rPr>
+        <w:t xml:space="preserve"> times to get a total of 80 guides. This will leave you with about 1</w:t>
+      </w:r>
+      <w:r>
+        <w:rPr>
+          <w:color w:val="000000"/>
+        </w:rPr>
+        <w:t>2</w:t>
+      </w:r>
+      <w:r>
+        <w:rPr>
+          <w:color w:val="000000"/>
+        </w:rPr>
+        <w:t xml:space="preserve"> extra </w:t>
       </w:r>
       <w:proofErr w:type="spellStart"/>
       <w:r>
@@ -1168,7 +1414,21 @@
         <w:rPr>
           <w:color w:val="000000"/>
         </w:rPr>
-        <w:t>, in the event that some get crimped or are the wrong height.</w:t>
+        <w:t xml:space="preserve">, </w:t>
+      </w:r>
+      <w:proofErr w:type="gramStart"/>
+      <w:r>
+        <w:rPr>
+          <w:color w:val="000000"/>
+        </w:rPr>
+        <w:t>in the event that</w:t>
+      </w:r>
+      <w:proofErr w:type="gramEnd"/>
+      <w:r>
+        <w:rPr>
+          <w:color w:val="000000"/>
+        </w:rPr>
+        <w:t xml:space="preserve"> some get crimped or are the wrong height.</w:t>
       </w:r>
     </w:p>
     <w:p>
@@ -1247,19 +1507,25 @@
         </w:pBdr>
       </w:pPr>
       <w:r>
-        <w:rPr>
-          <w:color w:val="000000"/>
-        </w:rPr>
-        <w:t>Prep the guide by taping it down on the flat side to a flat surface (one of the blue screw lifts works well). You ca</w:t>
-      </w:r>
-      <w:r>
-        <w:rPr>
-          <w:color w:val="000000"/>
-        </w:rPr>
-        <w:t>n e</w:t>
-      </w:r>
-      <w:r>
-        <w:t>ither tape it down this way, or you can tape it down the other way by fitting a cut 5 ml syringe, or a cut 5 ml falcon tube around the neck of the guide.</w:t>
+        <w:t>There are three methods we are using:</w:t>
+      </w:r>
+    </w:p>
+    <w:p>
+      <w:pPr>
+        <w:numPr>
+          <w:ilvl w:val="1"/>
+          <w:numId w:val="5"/>
+        </w:numPr>
+        <w:pBdr>
+          <w:top w:val="nil"/>
+          <w:left w:val="nil"/>
+          <w:bottom w:val="nil"/>
+          <w:right w:val="nil"/>
+          <w:between w:val="nil"/>
+        </w:pBdr>
+      </w:pPr>
+      <w:r>
+        <w:t>Method 1:</w:t>
       </w:r>
     </w:p>
     <w:p>
@@ -1277,6 +1543,30 @@
         </w:pBdr>
       </w:pPr>
       <w:r>
+        <w:rPr>
+          <w:color w:val="000000"/>
+        </w:rPr>
+        <w:t>Prep the guide by taping it down on the flat side to a flat surface (one of the blue screw lifts works well). You can e</w:t>
+      </w:r>
+      <w:r>
+        <w:t>ither tape it down this way, or you can tape it down the other way by fitting a cut 5 ml syringe, or a cut 5 ml falcon tube around the neck of the guide.</w:t>
+      </w:r>
+    </w:p>
+    <w:p>
+      <w:pPr>
+        <w:numPr>
+          <w:ilvl w:val="3"/>
+          <w:numId w:val="5"/>
+        </w:numPr>
+        <w:pBdr>
+          <w:top w:val="nil"/>
+          <w:left w:val="nil"/>
+          <w:bottom w:val="nil"/>
+          <w:right w:val="nil"/>
+          <w:between w:val="nil"/>
+        </w:pBdr>
+      </w:pPr>
+      <w:r>
         <w:t xml:space="preserve">Alternatively, fit a 25 ml falcon tube around the neck of the drive, cut the bottom of the tube to the height such that the </w:t>
       </w:r>
       <w:proofErr w:type="spellStart"/>
@@ -1286,6 +1576,196 @@
       <w:proofErr w:type="spellEnd"/>
       <w:r>
         <w:t>, even with the end of the falcon tube will themselves stick out of the drive body about 3-4 mm.</w:t>
+      </w:r>
+    </w:p>
+    <w:p>
+      <w:pPr>
+        <w:numPr>
+          <w:ilvl w:val="2"/>
+          <w:numId w:val="5"/>
+        </w:numPr>
+        <w:pBdr>
+          <w:top w:val="nil"/>
+          <w:left w:val="nil"/>
+          <w:bottom w:val="nil"/>
+          <w:right w:val="nil"/>
+          <w:between w:val="nil"/>
+        </w:pBdr>
+      </w:pPr>
+      <w:r>
+        <w:rPr>
+          <w:color w:val="000000"/>
+        </w:rPr>
+        <w:t>Grab a handful of polyimide-</w:t>
+      </w:r>
+      <w:proofErr w:type="spellStart"/>
+      <w:r>
+        <w:rPr>
+          <w:color w:val="000000"/>
+        </w:rPr>
+        <w:t>polymicros</w:t>
+      </w:r>
+      <w:proofErr w:type="spellEnd"/>
+      <w:r>
+        <w:rPr>
+          <w:color w:val="000000"/>
+        </w:rPr>
+        <w:t xml:space="preserve"> and even the </w:t>
+      </w:r>
+      <w:r>
+        <w:t xml:space="preserve">end </w:t>
+      </w:r>
+      <w:r>
+        <w:rPr>
+          <w:color w:val="000000"/>
+        </w:rPr>
+        <w:t xml:space="preserve">of all tubes on one side. I do this by holding the bundle gently and pushing against a flat surface. Slide your fingers towards the surface allowing the even </w:t>
+      </w:r>
+      <w:proofErr w:type="spellStart"/>
+      <w:r>
+        <w:rPr>
+          <w:color w:val="000000"/>
+        </w:rPr>
+        <w:t>cannulae</w:t>
+      </w:r>
+      <w:proofErr w:type="spellEnd"/>
+      <w:r>
+        <w:rPr>
+          <w:color w:val="000000"/>
+        </w:rPr>
+        <w:t xml:space="preserve"> to stay put but those that haven’t reached the surface to slide towards it. The goal here is to have the </w:t>
+      </w:r>
+      <w:proofErr w:type="spellStart"/>
+      <w:r>
+        <w:rPr>
+          <w:color w:val="000000"/>
+        </w:rPr>
+        <w:t>polymicros</w:t>
+      </w:r>
+      <w:proofErr w:type="spellEnd"/>
+      <w:r>
+        <w:rPr>
+          <w:color w:val="000000"/>
+        </w:rPr>
+        <w:t xml:space="preserve"> even with the polyimides at that even surface.</w:t>
+      </w:r>
+    </w:p>
+    <w:p>
+      <w:pPr>
+        <w:numPr>
+          <w:ilvl w:val="2"/>
+          <w:numId w:val="5"/>
+        </w:numPr>
+        <w:pBdr>
+          <w:top w:val="nil"/>
+          <w:left w:val="nil"/>
+          <w:bottom w:val="nil"/>
+          <w:right w:val="nil"/>
+          <w:between w:val="nil"/>
+        </w:pBdr>
+      </w:pPr>
+      <w:r>
+        <w:rPr>
+          <w:color w:val="000000"/>
+        </w:rPr>
+        <w:t xml:space="preserve">You can iterate through this by pushing the </w:t>
+      </w:r>
+      <w:proofErr w:type="spellStart"/>
+      <w:r>
+        <w:rPr>
+          <w:color w:val="000000"/>
+        </w:rPr>
+        <w:t>polymicros</w:t>
+      </w:r>
+      <w:proofErr w:type="spellEnd"/>
+      <w:r>
+        <w:rPr>
+          <w:color w:val="000000"/>
+        </w:rPr>
+        <w:t xml:space="preserve"> out a tiny bit with your hands and then pushing them back on the flat surface.</w:t>
+      </w:r>
+    </w:p>
+    <w:p>
+      <w:pPr>
+        <w:numPr>
+          <w:ilvl w:val="2"/>
+          <w:numId w:val="5"/>
+        </w:numPr>
+        <w:pBdr>
+          <w:top w:val="nil"/>
+          <w:left w:val="nil"/>
+          <w:bottom w:val="nil"/>
+          <w:right w:val="nil"/>
+          <w:between w:val="nil"/>
+        </w:pBdr>
+      </w:pPr>
+      <w:r>
+        <w:rPr>
+          <w:color w:val="000000"/>
+        </w:rPr>
+        <w:lastRenderedPageBreak/>
+        <w:t xml:space="preserve">Drop the </w:t>
+      </w:r>
+      <w:proofErr w:type="spellStart"/>
+      <w:r>
+        <w:rPr>
+          <w:color w:val="000000"/>
+        </w:rPr>
+        <w:t>cannulae</w:t>
+      </w:r>
+      <w:proofErr w:type="spellEnd"/>
+      <w:r>
+        <w:rPr>
+          <w:color w:val="000000"/>
+        </w:rPr>
+        <w:t xml:space="preserve"> into one of the guide holes even side down, making sure they fall all the way to the flat surface. They should fall freely, as you haven’t packed this hole tight yet.</w:t>
+      </w:r>
+    </w:p>
+    <w:p>
+      <w:pPr>
+        <w:numPr>
+          <w:ilvl w:val="2"/>
+          <w:numId w:val="5"/>
+        </w:numPr>
+        <w:pBdr>
+          <w:top w:val="nil"/>
+          <w:left w:val="nil"/>
+          <w:bottom w:val="nil"/>
+          <w:right w:val="nil"/>
+          <w:between w:val="nil"/>
+        </w:pBdr>
+      </w:pPr>
+      <w:r>
+        <w:rPr>
+          <w:color w:val="000000"/>
+        </w:rPr>
+        <w:t>Once the last one has fallen freely, use forceps to insert a few extras one and make sure they descend to the flat surface.</w:t>
+      </w:r>
+    </w:p>
+    <w:p>
+      <w:pPr>
+        <w:numPr>
+          <w:ilvl w:val="2"/>
+          <w:numId w:val="5"/>
+        </w:numPr>
+        <w:pBdr>
+          <w:top w:val="nil"/>
+          <w:left w:val="nil"/>
+          <w:bottom w:val="nil"/>
+          <w:right w:val="nil"/>
+          <w:between w:val="nil"/>
+        </w:pBdr>
+      </w:pPr>
+      <w:r>
+        <w:t xml:space="preserve">Pack this tight so that the </w:t>
+      </w:r>
+      <w:proofErr w:type="spellStart"/>
+      <w:r>
+        <w:t>cannulae</w:t>
+      </w:r>
+      <w:proofErr w:type="spellEnd"/>
+      <w:r>
+        <w:t xml:space="preserve"> don't move when you lift the drive.</w:t>
       </w:r>
     </w:p>
     <w:p>
@@ -1303,73 +1783,247 @@
         </w:pBdr>
       </w:pPr>
       <w:r>
-        <w:rPr>
-          <w:color w:val="000000"/>
-        </w:rPr>
-        <w:t>Grab a handful of polyimide-</w:t>
-      </w:r>
-      <w:proofErr w:type="spellStart"/>
-      <w:r>
-        <w:rPr>
-          <w:color w:val="000000"/>
-        </w:rPr>
+        <w:t>Method 2:</w:t>
+      </w:r>
+    </w:p>
+    <w:p>
+      <w:pPr>
+        <w:numPr>
+          <w:ilvl w:val="2"/>
+          <w:numId w:val="5"/>
+        </w:numPr>
+        <w:pBdr>
+          <w:top w:val="nil"/>
+          <w:left w:val="nil"/>
+          <w:bottom w:val="nil"/>
+          <w:right w:val="nil"/>
+          <w:between w:val="nil"/>
+        </w:pBdr>
+      </w:pPr>
+      <w:r>
+        <w:t xml:space="preserve">Gather a bundle of ~16-18 tubes, even them at one side (polyimides, </w:t>
+      </w:r>
+      <w:proofErr w:type="spellStart"/>
+      <w:r>
+        <w:t>polymicro</w:t>
+      </w:r>
+      <w:proofErr w:type="spellEnd"/>
+      <w:r>
+        <w:t xml:space="preserve"> all same height)</w:t>
+      </w:r>
+    </w:p>
+    <w:p>
+      <w:pPr>
+        <w:numPr>
+          <w:ilvl w:val="2"/>
+          <w:numId w:val="5"/>
+        </w:numPr>
+        <w:pBdr>
+          <w:top w:val="nil"/>
+          <w:left w:val="nil"/>
+          <w:bottom w:val="nil"/>
+          <w:right w:val="nil"/>
+          <w:between w:val="nil"/>
+        </w:pBdr>
+      </w:pPr>
+      <w:r>
+        <w:t>Insert the uneven end into the mouth of the drive, leaving about 10 mm of even shuttles out the mouth of the drive.</w:t>
+      </w:r>
+    </w:p>
+    <w:p>
+      <w:pPr>
+        <w:numPr>
+          <w:ilvl w:val="2"/>
+          <w:numId w:val="5"/>
+        </w:numPr>
+        <w:pBdr>
+          <w:top w:val="nil"/>
+          <w:left w:val="nil"/>
+          <w:bottom w:val="nil"/>
+          <w:right w:val="nil"/>
+          <w:between w:val="nil"/>
+        </w:pBdr>
+      </w:pPr>
+      <w:r>
+        <w:t xml:space="preserve">Use forceps to stuff more </w:t>
+      </w:r>
+      <w:proofErr w:type="spellStart"/>
+      <w:r>
+        <w:t>cannulae</w:t>
+      </w:r>
+      <w:proofErr w:type="spellEnd"/>
+      <w:r>
+        <w:t xml:space="preserve"> until everything fits snug.</w:t>
+      </w:r>
+    </w:p>
+    <w:p>
+      <w:pPr>
+        <w:numPr>
+          <w:ilvl w:val="2"/>
+          <w:numId w:val="5"/>
+        </w:numPr>
+        <w:pBdr>
+          <w:top w:val="nil"/>
+          <w:left w:val="nil"/>
+          <w:bottom w:val="nil"/>
+          <w:right w:val="nil"/>
+          <w:between w:val="nil"/>
+        </w:pBdr>
+      </w:pPr>
+      <w:r>
+        <w:rPr>
+          <w:color w:val="000000"/>
+        </w:rPr>
+        <w:t>The t</w:t>
+      </w:r>
+      <w:r>
+        <w:t>o</w:t>
+      </w:r>
+      <w:r>
+        <w:rPr>
+          <w:color w:val="000000"/>
+        </w:rPr>
+        <w:t xml:space="preserve">p should now look like it has many uneven polyimides sticking up, and each one a </w:t>
+      </w:r>
+      <w:proofErr w:type="spellStart"/>
+      <w:r>
+        <w:rPr>
+          <w:color w:val="000000"/>
+        </w:rPr>
+        <w:t>polymicro</w:t>
+      </w:r>
+      <w:proofErr w:type="spellEnd"/>
+      <w:r>
+        <w:rPr>
+          <w:color w:val="000000"/>
+        </w:rPr>
+        <w:t xml:space="preserve"> sticking further up, also uneven. However, the bottom </w:t>
+      </w:r>
+      <w:r>
+        <w:t xml:space="preserve">will have all perfectly even length polyimides AND </w:t>
+      </w:r>
+      <w:proofErr w:type="spellStart"/>
+      <w:r>
         <w:t>polymicros</w:t>
       </w:r>
       <w:proofErr w:type="spellEnd"/>
       <w:r>
-        <w:rPr>
-          <w:color w:val="000000"/>
-        </w:rPr>
-        <w:t xml:space="preserve"> and even the </w:t>
-      </w:r>
-      <w:r>
-        <w:t xml:space="preserve">end </w:t>
-      </w:r>
-      <w:r>
-        <w:rPr>
-          <w:color w:val="000000"/>
-        </w:rPr>
-        <w:t>of all tubes on one side. I do this by hold</w:t>
-      </w:r>
-      <w:r>
-        <w:rPr>
-          <w:color w:val="000000"/>
-        </w:rPr>
-        <w:t xml:space="preserve">ing the bundle gently and pushing against a flat surface. Slide your fingers towards the surface allowing the even </w:t>
-      </w:r>
-      <w:proofErr w:type="spellStart"/>
-      <w:r>
-        <w:rPr>
-          <w:color w:val="000000"/>
-        </w:rPr>
-        <w:t>cannulae</w:t>
-      </w:r>
-      <w:proofErr w:type="spellEnd"/>
-      <w:r>
-        <w:rPr>
-          <w:color w:val="000000"/>
-        </w:rPr>
-        <w:t xml:space="preserve"> to stay put but those that haven’t reached the surface to slide towards it. The goal here is to have the </w:t>
-      </w:r>
-      <w:proofErr w:type="spellStart"/>
-      <w:r>
-        <w:rPr>
-          <w:color w:val="000000"/>
-        </w:rPr>
-        <w:t>polymicros</w:t>
-      </w:r>
-      <w:proofErr w:type="spellEnd"/>
-      <w:r>
-        <w:rPr>
-          <w:color w:val="000000"/>
-        </w:rPr>
-        <w:t xml:space="preserve"> even with the po</w:t>
-      </w:r>
-      <w:r>
-        <w:rPr>
-          <w:color w:val="000000"/>
-        </w:rPr>
-        <w:t>lyimides at that even surface.</w:t>
+        <w:t>.</w:t>
+      </w:r>
+      <w:r>
+        <w:t xml:space="preserve"> Use </w:t>
+      </w:r>
+      <w:proofErr w:type="spellStart"/>
+      <w:r>
+        <w:t>forcepts</w:t>
+      </w:r>
+      <w:proofErr w:type="spellEnd"/>
+      <w:r>
+        <w:t xml:space="preserve"> to pull and push all so that everything is even.</w:t>
+      </w:r>
+    </w:p>
+    <w:p>
+      <w:pPr>
+        <w:numPr>
+          <w:ilvl w:val="2"/>
+          <w:numId w:val="5"/>
+        </w:numPr>
+        <w:pBdr>
+          <w:top w:val="nil"/>
+          <w:left w:val="nil"/>
+          <w:bottom w:val="nil"/>
+          <w:right w:val="nil"/>
+          <w:between w:val="nil"/>
+        </w:pBdr>
+      </w:pPr>
+      <w:proofErr w:type="spellStart"/>
+      <w:r>
+        <w:rPr>
+          <w:color w:val="000000"/>
+        </w:rPr>
+        <w:t>Untape</w:t>
+      </w:r>
+      <w:proofErr w:type="spellEnd"/>
+      <w:r>
+        <w:rPr>
+          <w:color w:val="000000"/>
+        </w:rPr>
+        <w:t xml:space="preserve"> the </w:t>
+      </w:r>
+      <w:proofErr w:type="gramStart"/>
+      <w:r>
+        <w:rPr>
+          <w:color w:val="000000"/>
+        </w:rPr>
+        <w:t>gu</w:t>
+      </w:r>
+      <w:r>
+        <w:rPr>
+          <w:color w:val="000000"/>
+        </w:rPr>
+        <w:t>i</w:t>
+      </w:r>
+      <w:r>
+        <w:rPr>
+          <w:color w:val="000000"/>
+        </w:rPr>
+        <w:t>de, and</w:t>
+      </w:r>
+      <w:proofErr w:type="gramEnd"/>
+      <w:r>
+        <w:rPr>
+          <w:color w:val="000000"/>
+        </w:rPr>
+        <w:t xml:space="preserve"> examine the </w:t>
+      </w:r>
+      <w:proofErr w:type="spellStart"/>
+      <w:r>
+        <w:rPr>
+          <w:color w:val="000000"/>
+        </w:rPr>
+        <w:t>cannule</w:t>
+      </w:r>
+      <w:proofErr w:type="spellEnd"/>
+      <w:r>
+        <w:rPr>
+          <w:color w:val="000000"/>
+        </w:rPr>
+        <w:t xml:space="preserve"> going into the drive. They should all be even out this end.  One trick I use is to flatten them out like a fan to see if I can find any that are low.</w:t>
+      </w:r>
+    </w:p>
+    <w:p>
+      <w:pPr>
+        <w:numPr>
+          <w:ilvl w:val="3"/>
+          <w:numId w:val="5"/>
+        </w:numPr>
+        <w:pBdr>
+          <w:top w:val="nil"/>
+          <w:left w:val="nil"/>
+          <w:bottom w:val="nil"/>
+          <w:right w:val="nil"/>
+          <w:between w:val="nil"/>
+        </w:pBdr>
+      </w:pPr>
+      <w:r>
+        <w:rPr>
+          <w:color w:val="000000"/>
+        </w:rPr>
+        <w:t xml:space="preserve">If you are examining out the bottom of the drive (the </w:t>
+      </w:r>
+      <w:proofErr w:type="gramStart"/>
+      <w:r>
+        <w:rPr>
+          <w:color w:val="000000"/>
+        </w:rPr>
+        <w:t>head</w:t>
+      </w:r>
+      <w:proofErr w:type="gramEnd"/>
+      <w:r>
+        <w:rPr>
+          <w:color w:val="000000"/>
+        </w:rPr>
+        <w:t xml:space="preserve"> we’ll call it) you can use a microscope</w:t>
       </w:r>
     </w:p>
     <w:p>
@@ -1390,167 +2044,7 @@
         <w:rPr>
           <w:color w:val="000000"/>
         </w:rPr>
-        <w:t xml:space="preserve">You can iterate through this by pushing the </w:t>
-      </w:r>
-      <w:proofErr w:type="spellStart"/>
-      <w:r>
-        <w:rPr>
-          <w:color w:val="000000"/>
-        </w:rPr>
-        <w:t>polymicros</w:t>
-      </w:r>
-      <w:proofErr w:type="spellEnd"/>
-      <w:r>
-        <w:rPr>
-          <w:color w:val="000000"/>
-        </w:rPr>
-        <w:t xml:space="preserve"> out a tiny bit with your hands and then pushing them back on the flat surface.</w:t>
-      </w:r>
-    </w:p>
-    <w:p>
-      <w:pPr>
-        <w:numPr>
-          <w:ilvl w:val="1"/>
-          <w:numId w:val="5"/>
-        </w:numPr>
-        <w:pBdr>
-          <w:top w:val="nil"/>
-          <w:left w:val="nil"/>
-          <w:bottom w:val="nil"/>
-          <w:right w:val="nil"/>
-          <w:between w:val="nil"/>
-        </w:pBdr>
-      </w:pPr>
-      <w:r>
-        <w:rPr>
-          <w:color w:val="000000"/>
-        </w:rPr>
-        <w:t xml:space="preserve">Drop the </w:t>
-      </w:r>
-      <w:proofErr w:type="spellStart"/>
-      <w:r>
-        <w:rPr>
-          <w:color w:val="000000"/>
-        </w:rPr>
-        <w:t>cannulae</w:t>
-      </w:r>
-      <w:proofErr w:type="spellEnd"/>
-      <w:r>
-        <w:rPr>
-          <w:color w:val="000000"/>
-        </w:rPr>
-        <w:t xml:space="preserve"> into one of the guide holes even side down, making sure they fall all the</w:t>
-      </w:r>
-      <w:r>
-        <w:rPr>
-          <w:color w:val="000000"/>
-        </w:rPr>
-        <w:t xml:space="preserve"> way to the flat surface. They should fall freely, as you haven’t packed this hole tight yet.</w:t>
-      </w:r>
-    </w:p>
-    <w:p>
-      <w:pPr>
-        <w:numPr>
-          <w:ilvl w:val="1"/>
-          <w:numId w:val="5"/>
-        </w:numPr>
-        <w:pBdr>
-          <w:top w:val="nil"/>
-          <w:left w:val="nil"/>
-          <w:bottom w:val="nil"/>
-          <w:right w:val="nil"/>
-          <w:between w:val="nil"/>
-        </w:pBdr>
-      </w:pPr>
-      <w:r>
-        <w:rPr>
-          <w:color w:val="000000"/>
-        </w:rPr>
-        <w:t>Once the last one has fallen freely, use forceps to insert a few extras one and make sure they descend to the flat surface.</w:t>
-      </w:r>
-    </w:p>
-    <w:p>
-      <w:pPr>
-        <w:numPr>
-          <w:ilvl w:val="1"/>
-          <w:numId w:val="5"/>
-        </w:numPr>
-        <w:pBdr>
-          <w:top w:val="nil"/>
-          <w:left w:val="nil"/>
-          <w:bottom w:val="nil"/>
-          <w:right w:val="nil"/>
-          <w:between w:val="nil"/>
-        </w:pBdr>
-      </w:pPr>
-      <w:r>
-        <w:t xml:space="preserve">Pack this tight so that the </w:t>
-      </w:r>
-      <w:proofErr w:type="spellStart"/>
-      <w:r>
-        <w:t>cannulae</w:t>
-      </w:r>
-      <w:proofErr w:type="spellEnd"/>
-      <w:r>
-        <w:t xml:space="preserve"> d</w:t>
-      </w:r>
-      <w:r>
-        <w:t>on't move when you lift the drive.</w:t>
-      </w:r>
-    </w:p>
-    <w:p>
-      <w:pPr>
-        <w:numPr>
-          <w:ilvl w:val="1"/>
-          <w:numId w:val="5"/>
-        </w:numPr>
-        <w:pBdr>
-          <w:top w:val="nil"/>
-          <w:left w:val="nil"/>
-          <w:bottom w:val="nil"/>
-          <w:right w:val="nil"/>
-          <w:between w:val="nil"/>
-        </w:pBdr>
-      </w:pPr>
-      <w:r>
-        <w:rPr>
-          <w:color w:val="000000"/>
-        </w:rPr>
-        <w:t>The t</w:t>
-      </w:r>
-      <w:r>
-        <w:t>o</w:t>
-      </w:r>
-      <w:r>
-        <w:rPr>
-          <w:color w:val="000000"/>
-        </w:rPr>
-        <w:t xml:space="preserve">p should now look like it has many uneven polyimides sticking up, and each one a </w:t>
-      </w:r>
-      <w:proofErr w:type="spellStart"/>
-      <w:r>
-        <w:rPr>
-          <w:color w:val="000000"/>
-        </w:rPr>
-        <w:t>polymicro</w:t>
-      </w:r>
-      <w:proofErr w:type="spellEnd"/>
-      <w:r>
-        <w:rPr>
-          <w:color w:val="000000"/>
-        </w:rPr>
-        <w:t xml:space="preserve"> sticking further up, also uneven. However, the bottom </w:t>
-      </w:r>
-      <w:r>
-        <w:t xml:space="preserve">will have all perfectly even length polyimides AND </w:t>
-      </w:r>
-      <w:proofErr w:type="spellStart"/>
-      <w:r>
-        <w:t>polymicros</w:t>
-      </w:r>
-      <w:proofErr w:type="spellEnd"/>
-      <w:r>
-        <w:t>.</w:t>
+        <w:t xml:space="preserve">Now you will glue these shuttles.  </w:t>
       </w:r>
     </w:p>
     <w:p>
@@ -1568,69 +2062,35 @@
         </w:pBdr>
       </w:pPr>
       <w:r>
-        <w:t>Bottom if you have falcon tube at bottom will mean that sticking out (into brain) will be even and the right length)</w:t>
-      </w:r>
-    </w:p>
-    <w:p>
-      <w:pPr>
-        <w:numPr>
-          <w:ilvl w:val="1"/>
-          <w:numId w:val="5"/>
-        </w:numPr>
-        <w:pBdr>
-          <w:top w:val="nil"/>
-          <w:left w:val="nil"/>
-          <w:bottom w:val="nil"/>
-          <w:right w:val="nil"/>
-          <w:between w:val="nil"/>
-        </w:pBdr>
-      </w:pPr>
-      <w:proofErr w:type="spellStart"/>
-      <w:r>
-        <w:rPr>
-          <w:color w:val="000000"/>
-        </w:rPr>
-        <w:t>Untape</w:t>
-      </w:r>
-      <w:proofErr w:type="spellEnd"/>
-      <w:r>
-        <w:rPr>
-          <w:color w:val="000000"/>
-        </w:rPr>
-        <w:t xml:space="preserve"> </w:t>
-      </w:r>
-      <w:r>
-        <w:rPr>
-          <w:color w:val="000000"/>
-        </w:rPr>
-        <w:t>the gu</w:t>
-      </w:r>
-      <w:r>
-        <w:rPr>
-          <w:color w:val="000000"/>
-        </w:rPr>
-        <w:t>i</w:t>
-      </w:r>
-      <w:r>
-        <w:rPr>
-          <w:color w:val="000000"/>
-        </w:rPr>
-        <w:t xml:space="preserve">de, and examine the </w:t>
-      </w:r>
-      <w:proofErr w:type="spellStart"/>
-      <w:r>
-        <w:rPr>
-          <w:color w:val="000000"/>
-        </w:rPr>
-        <w:t>cannule</w:t>
-      </w:r>
-      <w:proofErr w:type="spellEnd"/>
-      <w:r>
-        <w:rPr>
-          <w:color w:val="000000"/>
-        </w:rPr>
-        <w:t xml:space="preserve"> going into the drive. They should all be even out this end.  One trick I use is to flatten them out like a fan to see if I can find any that are low.</w:t>
-      </w:r>
+        <w:rPr>
+          <w:color w:val="000000"/>
+        </w:rPr>
+        <w:t xml:space="preserve">You will use epoxy, because it is viscous and </w:t>
+      </w:r>
+      <w:proofErr w:type="spellStart"/>
+      <w:proofErr w:type="gramStart"/>
+      <w:r>
+        <w:rPr>
+          <w:color w:val="000000"/>
+        </w:rPr>
+        <w:t>wont</w:t>
+      </w:r>
+      <w:proofErr w:type="spellEnd"/>
+      <w:proofErr w:type="gramEnd"/>
+      <w:r>
+        <w:rPr>
+          <w:color w:val="000000"/>
+        </w:rPr>
+        <w:t xml:space="preserve"> run up the interior of the </w:t>
+      </w:r>
+      <w:proofErr w:type="spellStart"/>
+      <w:r>
+        <w:rPr>
+          <w:color w:val="000000"/>
+        </w:rPr>
+        <w:t>cannulae</w:t>
+      </w:r>
+      <w:proofErr w:type="spellEnd"/>
     </w:p>
     <w:p>
       <w:pPr>
@@ -1650,83 +2110,27 @@
         <w:rPr>
           <w:color w:val="000000"/>
         </w:rPr>
-        <w:t xml:space="preserve">If you are examining out the bottom of the drive (the </w:t>
+        <w:t>Imbed the whole</w:t>
+      </w:r>
+      <w:r>
+        <w:rPr>
+          <w:color w:val="000000"/>
+        </w:rPr>
+        <w:t xml:space="preserve"> bundle in epoxy, making sure epoxy reaches between </w:t>
       </w:r>
       <w:proofErr w:type="gramStart"/>
       <w:r>
         <w:rPr>
           <w:color w:val="000000"/>
         </w:rPr>
-        <w:t>head</w:t>
+        <w:t>each and every</w:t>
       </w:r>
       <w:proofErr w:type="gramEnd"/>
       <w:r>
         <w:rPr>
           <w:color w:val="000000"/>
         </w:rPr>
-        <w:t xml:space="preserve"> we’ll call it) you can use a microscope</w:t>
-      </w:r>
-    </w:p>
-    <w:p>
-      <w:pPr>
-        <w:numPr>
-          <w:ilvl w:val="1"/>
-          <w:numId w:val="5"/>
-        </w:numPr>
-        <w:pBdr>
-          <w:top w:val="nil"/>
-          <w:left w:val="nil"/>
-          <w:bottom w:val="nil"/>
-          <w:right w:val="nil"/>
-          <w:between w:val="nil"/>
-        </w:pBdr>
-      </w:pPr>
-      <w:r>
-        <w:rPr>
-          <w:color w:val="000000"/>
-        </w:rPr>
-        <w:t xml:space="preserve">Pull each bundle up towards the drive about 3-4 mm, to check the height </w:t>
-      </w:r>
-      <w:r>
-        <w:rPr>
-          <w:color w:val="000000"/>
-        </w:rPr>
-        <w:t xml:space="preserve">of these, drive down (lefty </w:t>
-      </w:r>
-      <w:proofErr w:type="spellStart"/>
-      <w:r>
-        <w:rPr>
-          <w:color w:val="000000"/>
-        </w:rPr>
-        <w:t>loosey</w:t>
-      </w:r>
-      <w:proofErr w:type="spellEnd"/>
-      <w:r>
-        <w:rPr>
-          <w:color w:val="000000"/>
-        </w:rPr>
-        <w:t xml:space="preserve">) four shuttles at opposite </w:t>
-      </w:r>
-      <w:r>
-        <w:rPr>
-          <w:color w:val="000000"/>
-        </w:rPr>
-        <w:lastRenderedPageBreak/>
-        <w:t xml:space="preserve">ends of the drive. The </w:t>
-      </w:r>
-      <w:proofErr w:type="spellStart"/>
-      <w:r>
-        <w:rPr>
-          <w:color w:val="000000"/>
-        </w:rPr>
-        <w:t>cannulae</w:t>
-      </w:r>
-      <w:proofErr w:type="spellEnd"/>
-      <w:r>
-        <w:rPr>
-          <w:color w:val="000000"/>
-        </w:rPr>
-        <w:t xml:space="preserve"> should just reach under a shuttle that is driven all the way down.</w:t>
+        <w:t xml:space="preserve"> cannula.</w:t>
       </w:r>
     </w:p>
     <w:p>
@@ -1747,86 +2151,15 @@
         <w:rPr>
           <w:color w:val="000000"/>
         </w:rPr>
-        <w:t>ONLY IF NEEDED</w:t>
-      </w:r>
-    </w:p>
-    <w:p>
-      <w:pPr>
-        <w:numPr>
-          <w:ilvl w:val="1"/>
+        <w:t>Let dry by sitting the guide with the mouth down so that the extra epoxy can flow down and off the bundle.</w:t>
+      </w:r>
+    </w:p>
+    <w:p>
+      <w:pPr>
+        <w:numPr>
+          <w:ilvl w:val="2"/>
           <w:numId w:val="5"/>
         </w:numPr>
-        <w:pBdr>
-          <w:top w:val="nil"/>
-          <w:left w:val="nil"/>
-          <w:bottom w:val="nil"/>
-          <w:right w:val="nil"/>
-          <w:between w:val="nil"/>
-        </w:pBdr>
-      </w:pPr>
-      <w:r>
-        <w:rPr>
-          <w:color w:val="000000"/>
-        </w:rPr>
-        <w:t xml:space="preserve">Now you will glue these shuttles.  </w:t>
-      </w:r>
-    </w:p>
-    <w:p>
-      <w:pPr>
-        <w:numPr>
-          <w:ilvl w:val="1"/>
-          <w:numId w:val="5"/>
-        </w:numPr>
-      </w:pPr>
-      <w:r>
-        <w:t xml:space="preserve">You will use </w:t>
-      </w:r>
-      <w:proofErr w:type="spellStart"/>
-      <w:r>
-        <w:t>quik</w:t>
-      </w:r>
-      <w:proofErr w:type="spellEnd"/>
-      <w:r>
-        <w:t xml:space="preserve"> epoxy to glue the bottom.  I use viscous </w:t>
-      </w:r>
-      <w:r>
-        <w:t>epoxy because we don’t want the glue to bead up towards the tips via capillary action.</w:t>
-      </w:r>
-    </w:p>
-    <w:p>
-      <w:pPr>
-        <w:numPr>
-          <w:ilvl w:val="1"/>
-          <w:numId w:val="5"/>
-        </w:numPr>
-      </w:pPr>
-      <w:r>
-        <w:t>Dab a tiny bit on the</w:t>
-      </w:r>
-      <w:r>
-        <w:t xml:space="preserve"> tubes as they exit the bottom of drive</w:t>
-      </w:r>
-      <w:r>
-        <w:t xml:space="preserve"> and on the drive around the exit point</w:t>
-      </w:r>
-      <w:r>
-        <w:t xml:space="preserve">. Be wary of getting glue past the end of any of the polyimides, this will glue the </w:t>
-      </w:r>
-      <w:proofErr w:type="spellStart"/>
-      <w:r>
-        <w:t>polymicro</w:t>
-      </w:r>
-      <w:proofErr w:type="spellEnd"/>
-      <w:r>
-        <w:t xml:space="preserve"> to the polyimide.</w:t>
-      </w:r>
-    </w:p>
-    <w:p>
-      <w:pPr>
-        <w:numPr>
-          <w:ilvl w:val="1"/>
-          <w:numId w:val="5"/>
-        </w:numPr>
       </w:pPr>
       <w:r>
         <w:t>Yo</w:t>
@@ -1835,64 +2168,15 @@
         <w:t>u</w:t>
       </w:r>
       <w:r>
-        <w:t xml:space="preserve"> can also clean the excess epoxy off the bottom with a cotton applic</w:t>
-      </w:r>
-      <w:r>
-        <w:t>ator or a tooth pick.</w:t>
-      </w:r>
-    </w:p>
-    <w:p>
-      <w:pPr>
-        <w:numPr>
-          <w:ilvl w:val="1"/>
-          <w:numId w:val="5"/>
-        </w:numPr>
-      </w:pPr>
-      <w:r>
-        <w:t xml:space="preserve">Next, you </w:t>
-      </w:r>
-      <w:r>
-        <w:rPr>
-          <w:color w:val="000000"/>
-        </w:rPr>
-        <w:t xml:space="preserve">can glue </w:t>
-      </w:r>
-      <w:r>
-        <w:t xml:space="preserve">the </w:t>
-      </w:r>
-      <w:proofErr w:type="spellStart"/>
-      <w:r>
-        <w:t>cannulae</w:t>
-      </w:r>
-      <w:proofErr w:type="spellEnd"/>
-      <w:r>
-        <w:t xml:space="preserve"> on the inside </w:t>
-      </w:r>
-      <w:r>
-        <w:rPr>
-          <w:color w:val="000000"/>
-        </w:rPr>
-        <w:t xml:space="preserve">with zap-a-gap on with a toothpick, and make sure you get zap-a-gap </w:t>
-      </w:r>
-      <w:proofErr w:type="spellStart"/>
-      <w:r>
-        <w:rPr>
-          <w:color w:val="000000"/>
-        </w:rPr>
-        <w:t>inbetween</w:t>
-      </w:r>
-      <w:proofErr w:type="spellEnd"/>
-      <w:r>
-        <w:rPr>
-          <w:color w:val="000000"/>
-        </w:rPr>
-        <w:t xml:space="preserve"> the tubes, you can push them around to make sure. Try not to g</w:t>
-      </w:r>
-      <w:r>
-        <w:t>lue these too far up in the direction of the shu</w:t>
-      </w:r>
-      <w:r>
-        <w:t>ttles, they will be bent, and glued again later.</w:t>
+        <w:t xml:space="preserve"> can also clean the excess epoxy off the bottom with a cotton applicator or a </w:t>
+      </w:r>
+      <w:proofErr w:type="gramStart"/>
+      <w:r>
+        <w:t>tooth pick</w:t>
+      </w:r>
+      <w:proofErr w:type="gramEnd"/>
+      <w:r>
+        <w:t>.</w:t>
       </w:r>
     </w:p>
     <w:p>
@@ -1963,47 +2247,31 @@
         <w:rPr>
           <w:color w:val="000000"/>
         </w:rPr>
-        <w:t xml:space="preserve">Glue the cannula-guide to the drive body.  Be sure to get the axis right, I try to get the orientation of the </w:t>
-      </w:r>
-      <w:proofErr w:type="spellStart"/>
-      <w:r>
-        <w:rPr>
-          <w:color w:val="000000"/>
-        </w:rPr>
-        <w:t>cannulae</w:t>
-      </w:r>
-      <w:proofErr w:type="spellEnd"/>
-      <w:r>
-        <w:rPr>
-          <w:color w:val="000000"/>
-        </w:rPr>
-        <w:t xml:space="preserve"> pe</w:t>
-      </w:r>
-      <w:r>
-        <w:rPr>
-          <w:color w:val="000000"/>
-        </w:rPr>
-        <w:t xml:space="preserve">rpendicular to the two tabs on the drive, but you can also make sure that one bank of EIB holes lines up with one bank of </w:t>
-      </w:r>
-      <w:proofErr w:type="spellStart"/>
-      <w:r>
-        <w:rPr>
-          <w:color w:val="000000"/>
-        </w:rPr>
-        <w:t>cannulae</w:t>
-      </w:r>
-      <w:proofErr w:type="spellEnd"/>
-      <w:r>
-        <w:rPr>
-          <w:color w:val="000000"/>
-        </w:rPr>
-        <w:t xml:space="preserve">. You can use zap-a-gap directly out of the tube to glue this in, as the key-lock between the drive and guide is pretty tight </w:t>
-      </w:r>
-      <w:r>
-        <w:rPr>
-          <w:color w:val="000000"/>
-        </w:rPr>
-        <w:t>already.</w:t>
+        <w:t xml:space="preserve">Glue </w:t>
+      </w:r>
+      <w:r>
+        <w:rPr>
+          <w:color w:val="000000"/>
+        </w:rPr>
+        <w:t xml:space="preserve">or screw </w:t>
+      </w:r>
+      <w:r>
+        <w:rPr>
+          <w:color w:val="000000"/>
+        </w:rPr>
+        <w:t>the cannula-guide to the drive body</w:t>
+      </w:r>
+      <w:r>
+        <w:rPr>
+          <w:color w:val="000000"/>
+        </w:rPr>
+        <w:t>, depending on which version you have</w:t>
+      </w:r>
+      <w:r>
+        <w:rPr>
+          <w:color w:val="000000"/>
+        </w:rPr>
+        <w:t>.</w:t>
       </w:r>
     </w:p>
     <w:p>
@@ -2020,6 +2288,62 @@
           <w:between w:val="nil"/>
         </w:pBdr>
       </w:pPr>
+      <w:r>
+        <w:rPr>
+          <w:color w:val="000000"/>
+        </w:rPr>
+        <w:t xml:space="preserve">  Be sure to get the axis right, I try to get the orientation of the </w:t>
+      </w:r>
+      <w:proofErr w:type="spellStart"/>
+      <w:r>
+        <w:rPr>
+          <w:color w:val="000000"/>
+        </w:rPr>
+        <w:t>cannulae</w:t>
+      </w:r>
+      <w:proofErr w:type="spellEnd"/>
+      <w:r>
+        <w:rPr>
+          <w:color w:val="000000"/>
+        </w:rPr>
+        <w:t xml:space="preserve"> perpendicular to the two tabs on the drive, but you can also make sure that one bank of EIB holes lines up with one bank of </w:t>
+      </w:r>
+      <w:proofErr w:type="spellStart"/>
+      <w:r>
+        <w:rPr>
+          <w:color w:val="000000"/>
+        </w:rPr>
+        <w:t>cannulae</w:t>
+      </w:r>
+      <w:proofErr w:type="spellEnd"/>
+      <w:r>
+        <w:rPr>
+          <w:color w:val="000000"/>
+        </w:rPr>
+        <w:t xml:space="preserve">. You can </w:t>
+      </w:r>
+      <w:r>
+        <w:rPr>
+          <w:color w:val="000000"/>
+        </w:rPr>
+        <w:lastRenderedPageBreak/>
+        <w:t>use zap-a-gap directly out of the tube to glue this in, as the key-lock between the drive and guide is pretty tight already.</w:t>
+      </w:r>
+    </w:p>
+    <w:p>
+      <w:pPr>
+        <w:numPr>
+          <w:ilvl w:val="0"/>
+          <w:numId w:val="4"/>
+        </w:numPr>
+        <w:pBdr>
+          <w:top w:val="nil"/>
+          <w:left w:val="nil"/>
+          <w:bottom w:val="nil"/>
+          <w:right w:val="nil"/>
+          <w:between w:val="nil"/>
+        </w:pBdr>
+      </w:pPr>
       <w:bookmarkStart w:id="1" w:name="_heading=h.gjdgxs" w:colFirst="0" w:colLast="0"/>
       <w:bookmarkEnd w:id="1"/>
       <w:r>
@@ -2051,10 +2375,7 @@
       <w:bookmarkStart w:id="2" w:name="_heading=h.ktfdpfx059tv" w:colFirst="0" w:colLast="0"/>
       <w:bookmarkEnd w:id="2"/>
       <w:r>
-        <w:t>To do this dr</w:t>
-      </w:r>
-      <w:r>
-        <w:t>ive</w:t>
+        <w:t>To do this drive</w:t>
       </w:r>
       <w:r>
         <w:t xml:space="preserve"> a few spread out shuttles</w:t>
@@ -2063,13 +2384,8 @@
         <w:t xml:space="preserve"> to the down position (this might also be a good time to test the epoxy that is trapping the neck</w:t>
       </w:r>
       <w:r>
-        <w:t xml:space="preserve"> of the </w:t>
-      </w:r>
-      <w:proofErr w:type="spellStart"/>
-      <w:r>
-        <w:t>antrin</w:t>
-      </w:r>
-      <w:proofErr w:type="spellEnd"/>
+        <w:t xml:space="preserve"> of the antrin</w:t>
+      </w:r>
       <w:r>
         <w:t xml:space="preserve"> screws). Then you can use microdissection scissors to cut the polyimide.  When you do this, make sure the </w:t>
       </w:r>
@@ -2079,10 +2395,7 @@
       </w:r>
       <w:proofErr w:type="spellEnd"/>
       <w:r>
-        <w:t xml:space="preserve"> has been pushed dow</w:t>
-      </w:r>
-      <w:r>
-        <w:t xml:space="preserve">n so that the top of the </w:t>
+        <w:t xml:space="preserve"> has been pushed down so that the top of the </w:t>
       </w:r>
       <w:proofErr w:type="spellStart"/>
       <w:r>
@@ -2154,10 +2467,7 @@
         <w:t>them</w:t>
       </w:r>
       <w:r>
-        <w:t xml:space="preserve"> around the shuttle hooks</w:t>
-      </w:r>
-      <w:r>
-        <w:t>.</w:t>
+        <w:t xml:space="preserve"> around the shuttle hooks.</w:t>
       </w:r>
     </w:p>
     <w:p>
@@ -2177,13 +2487,7 @@
       <w:bookmarkStart w:id="4" w:name="_heading=h.ou63l2jh2vr9" w:colFirst="0" w:colLast="0"/>
       <w:bookmarkEnd w:id="4"/>
       <w:r>
-        <w:t xml:space="preserve">Key here is planning.  </w:t>
-      </w:r>
-      <w:r>
-        <w:t>M</w:t>
-      </w:r>
-      <w:r>
-        <w:t xml:space="preserve">ake sure the </w:t>
+        <w:t xml:space="preserve">Key here is planning.  Make sure the </w:t>
       </w:r>
       <w:proofErr w:type="spellStart"/>
       <w:r>
@@ -2223,7 +2527,6 @@
         </w:pBdr>
       </w:pPr>
       <w:r>
-        <w:lastRenderedPageBreak/>
         <w:t xml:space="preserve">As you fit </w:t>
       </w:r>
       <w:proofErr w:type="spellStart"/>
@@ -2376,10 +2679,7 @@
         </w:pBdr>
       </w:pPr>
       <w:r>
-        <w:t xml:space="preserve">Now you can drive all the shuttles to about half-up position, and </w:t>
-      </w:r>
-      <w:r>
-        <w:t xml:space="preserve">push the top of the </w:t>
+        <w:t xml:space="preserve">Now you can drive all the shuttles to about half-up position, and push the top of the </w:t>
       </w:r>
       <w:proofErr w:type="spellStart"/>
       <w:r>
@@ -2464,10 +2764,112 @@
         </w:numPr>
       </w:pPr>
       <w:r>
+        <w:lastRenderedPageBreak/>
         <w:t>A picture is probably most helpful here:</w:t>
       </w:r>
-      <w:bookmarkStart w:id="10" w:name="_GoBack"/>
-      <w:bookmarkEnd w:id="10"/>
+    </w:p>
+    <w:p>
+      <w:pPr>
+        <w:pStyle w:val="ListParagraph"/>
+        <w:numPr>
+          <w:ilvl w:val="0"/>
+          <w:numId w:val="10"/>
+        </w:numPr>
+      </w:pPr>
+      <w:r>
+        <w:rPr>
+          <w:noProof/>
+        </w:rPr>
+        <w:lastRenderedPageBreak/>
+        <w:drawing>
+          <wp:inline distT="0" distB="0" distL="0" distR="0" wp14:anchorId="6F242B3A" wp14:editId="2D38F0DC">
+            <wp:extent cx="5486400" cy="7315200"/>
+            <wp:effectExtent l="0" t="0" r="0" b="0"/>
+            <wp:docPr id="1" name="Picture 1" descr="A picture containing text, indoor&#10;&#10;Description automatically generated"/>
+            <wp:cNvGraphicFramePr>
+              <a:graphicFrameLocks xmlns:a="http://schemas.openxmlformats.org/drawingml/2006/main" noChangeAspect="1"/>
+            </wp:cNvGraphicFramePr>
+            <a:graphic xmlns:a="http://schemas.openxmlformats.org/drawingml/2006/main">
+              <a:graphicData uri="http://schemas.openxmlformats.org/drawingml/2006/picture">
+                <pic:pic xmlns:pic="http://schemas.openxmlformats.org/drawingml/2006/picture">
+                  <pic:nvPicPr>
+                    <pic:cNvPr id="1" name="Picture 1" descr="A picture containing text, indoor&#10;&#10;Description automatically generated"/>
+                    <pic:cNvPicPr/>
+                  </pic:nvPicPr>
+                  <pic:blipFill>
+                    <a:blip r:embed="rId9">
+                      <a:extLst>
+                        <a:ext uri="{28A0092B-C50C-407E-A947-70E740481C1C}">
+                          <a14:useLocalDpi xmlns:a14="http://schemas.microsoft.com/office/drawing/2010/main" val="0"/>
+                        </a:ext>
+                      </a:extLst>
+                    </a:blip>
+                    <a:stretch>
+                      <a:fillRect/>
+                    </a:stretch>
+                  </pic:blipFill>
+                  <pic:spPr>
+                    <a:xfrm>
+                      <a:off x="0" y="0"/>
+                      <a:ext cx="5486400" cy="7315200"/>
+                    </a:xfrm>
+                    <a:prstGeom prst="rect">
+                      <a:avLst/>
+                    </a:prstGeom>
+                  </pic:spPr>
+                </pic:pic>
+              </a:graphicData>
+            </a:graphic>
+          </wp:inline>
+        </w:drawing>
+      </w:r>
+      <w:r>
+        <w:rPr>
+          <w:noProof/>
+        </w:rPr>
+        <w:lastRenderedPageBreak/>
+        <w:drawing>
+          <wp:inline distT="0" distB="0" distL="0" distR="0" wp14:anchorId="69D60AED" wp14:editId="544C8535">
+            <wp:extent cx="5486400" cy="7315200"/>
+            <wp:effectExtent l="0" t="0" r="0" b="0"/>
+            <wp:docPr id="2" name="Picture 2" descr="A close-up of a light bulb&#10;&#10;Description automatically generated with low confidence"/>
+            <wp:cNvGraphicFramePr>
+              <a:graphicFrameLocks xmlns:a="http://schemas.openxmlformats.org/drawingml/2006/main" noChangeAspect="1"/>
+            </wp:cNvGraphicFramePr>
+            <a:graphic xmlns:a="http://schemas.openxmlformats.org/drawingml/2006/main">
+              <a:graphicData uri="http://schemas.openxmlformats.org/drawingml/2006/picture">
+                <pic:pic xmlns:pic="http://schemas.openxmlformats.org/drawingml/2006/picture">
+                  <pic:nvPicPr>
+                    <pic:cNvPr id="2" name="Picture 2" descr="A close-up of a light bulb&#10;&#10;Description automatically generated with low confidence"/>
+                    <pic:cNvPicPr/>
+                  </pic:nvPicPr>
+                  <pic:blipFill>
+                    <a:blip r:embed="rId10">
+                      <a:extLst>
+                        <a:ext uri="{28A0092B-C50C-407E-A947-70E740481C1C}">
+                          <a14:useLocalDpi xmlns:a14="http://schemas.microsoft.com/office/drawing/2010/main" val="0"/>
+                        </a:ext>
+                      </a:extLst>
+                    </a:blip>
+                    <a:stretch>
+                      <a:fillRect/>
+                    </a:stretch>
+                  </pic:blipFill>
+                  <pic:spPr>
+                    <a:xfrm>
+                      <a:off x="0" y="0"/>
+                      <a:ext cx="5486400" cy="7315200"/>
+                    </a:xfrm>
+                    <a:prstGeom prst="rect">
+                      <a:avLst/>
+                    </a:prstGeom>
+                  </pic:spPr>
+                </pic:pic>
+              </a:graphicData>
+            </a:graphic>
+          </wp:inline>
+        </w:drawing>
+      </w:r>
     </w:p>
     <w:sectPr>
       <w:pgSz w:w="12240" w:h="15840"/>
@@ -2480,7 +2882,7 @@
 </file>
 
 <file path=word/comments.xml><?xml version="1.0" encoding="utf-8"?>
-<w:comments xmlns:wpc="http://schemas.microsoft.com/office/word/2010/wordprocessingCanvas" xmlns:cx="http://schemas.microsoft.com/office/drawing/2014/chartex" xmlns:mc="http://schemas.openxmlformats.org/markup-compatibility/2006" xmlns:o="urn:schemas-microsoft-com:office:office" xmlns:r="http://schemas.openxmlformats.org/officeDocument/2006/relationships" xmlns:m="http://schemas.openxmlformats.org/officeDocument/2006/math" xmlns:v="urn:schemas-microsoft-com:vml" xmlns:wp14="http://schemas.microsoft.com/office/word/2010/wordprocessingDrawing" xmlns:wp="http://schemas.openxmlformats.org/drawingml/2006/wordprocessingDrawing" xmlns:w10="urn:schemas-microsoft-com:office:word" xmlns:w="http://schemas.openxmlformats.org/wordprocessingml/2006/main" xmlns:w14="http://schemas.microsoft.com/office/word/2010/wordml" xmlns:w15="http://schemas.microsoft.com/office/word/2012/wordml" xmlns:w16se="http://schemas.microsoft.com/office/word/2015/wordml/symex" xmlns:wpg="http://schemas.microsoft.com/office/word/2010/wordprocessingGroup" xmlns:wpi="http://schemas.microsoft.com/office/word/2010/wordprocessingInk" xmlns:wne="http://schemas.microsoft.com/office/word/2006/wordml" xmlns:wps="http://schemas.microsoft.com/office/word/2010/wordprocessingShape" mc:Ignorable="w14 w15 w16se wp14">
+<w:comments xmlns:wpc="http://schemas.microsoft.com/office/word/2010/wordprocessingCanvas" xmlns:cx="http://schemas.microsoft.com/office/drawing/2014/chartex" xmlns:cx1="http://schemas.microsoft.com/office/drawing/2015/9/8/chartex" xmlns:cx2="http://schemas.microsoft.com/office/drawing/2015/10/21/chartex" xmlns:cx3="http://schemas.microsoft.com/office/drawing/2016/5/9/chartex" xmlns:cx4="http://schemas.microsoft.com/office/drawing/2016/5/10/chartex" xmlns:cx5="http://schemas.microsoft.com/office/drawing/2016/5/11/chartex" xmlns:cx6="http://schemas.microsoft.com/office/drawing/2016/5/12/chartex" xmlns:cx7="http://schemas.microsoft.com/office/drawing/2016/5/13/chartex" xmlns:cx8="http://schemas.microsoft.com/office/drawing/2016/5/14/chartex" xmlns:mc="http://schemas.openxmlformats.org/markup-compatibility/2006" xmlns:aink="http://schemas.microsoft.com/office/drawing/2016/ink" xmlns:am3d="http://schemas.microsoft.com/office/drawing/2017/model3d" xmlns:o="urn:schemas-microsoft-com:office:office" xmlns:r="http://schemas.openxmlformats.org/officeDocument/2006/relationships" xmlns:m="http://schemas.openxmlformats.org/officeDocument/2006/math" xmlns:v="urn:schemas-microsoft-com:vml" xmlns:wp14="http://schemas.microsoft.com/office/word/2010/wordprocessingDrawing" xmlns:wp="http://schemas.openxmlformats.org/drawingml/2006/wordprocessingDrawing" xmlns:w10="urn:schemas-microsoft-com:office:word" xmlns:w="http://schemas.openxmlformats.org/wordprocessingml/2006/main" xmlns:w14="http://schemas.microsoft.com/office/word/2010/wordml" xmlns:w15="http://schemas.microsoft.com/office/word/2012/wordml" xmlns:w16cex="http://schemas.microsoft.com/office/word/2018/wordml/cex" xmlns:w16cid="http://schemas.microsoft.com/office/word/2016/wordml/cid" xmlns:w16="http://schemas.microsoft.com/office/word/2018/wordml" xmlns:w16se="http://schemas.microsoft.com/office/word/2015/wordml/symex" xmlns:wpg="http://schemas.microsoft.com/office/word/2010/wordprocessingGroup" xmlns:wpi="http://schemas.microsoft.com/office/word/2010/wordprocessingInk" xmlns:wne="http://schemas.microsoft.com/office/word/2006/wordml" xmlns:wps="http://schemas.microsoft.com/office/word/2010/wordprocessingShape" mc:Ignorable="w14 w15 w16se w16cid w16 w16cex wp14">
   <w:comment w:id="0" w:author="John Bladon" w:date="2020-04-24T17:30:00Z" w:initials="">
     <w:p>
       <w:pPr>
@@ -2536,16 +2938,7 @@
           <w:sz w:val="22"/>
           <w:szCs w:val="22"/>
         </w:rPr>
-        <w:t>cannu</w:t>
-      </w:r>
-      <w:r>
-        <w:rPr>
-          <w:rFonts w:ascii="Arial" w:eastAsia="Arial" w:hAnsi="Arial" w:cs="Arial"/>
-          <w:color w:val="000000"/>
-          <w:sz w:val="22"/>
-          <w:szCs w:val="22"/>
-        </w:rPr>
-        <w:t>lae</w:t>
+        <w:t>cannulae</w:t>
       </w:r>
       <w:proofErr w:type="spellEnd"/>
       <w:r>
@@ -2563,13 +2956,19 @@
 </file>
 
 <file path=word/commentsExtended.xml><?xml version="1.0" encoding="utf-8"?>
-<w15:commentsEx xmlns:wpc="http://schemas.microsoft.com/office/word/2010/wordprocessingCanvas" xmlns:cx="http://schemas.microsoft.com/office/drawing/2014/chartex" xmlns:mc="http://schemas.openxmlformats.org/markup-compatibility/2006" xmlns:o="urn:schemas-microsoft-com:office:office" xmlns:r="http://schemas.openxmlformats.org/officeDocument/2006/relationships" xmlns:m="http://schemas.openxmlformats.org/officeDocument/2006/math" xmlns:v="urn:schemas-microsoft-com:vml" xmlns:wp14="http://schemas.microsoft.com/office/word/2010/wordprocessingDrawing" xmlns:wp="http://schemas.openxmlformats.org/drawingml/2006/wordprocessingDrawing" xmlns:w10="urn:schemas-microsoft-com:office:word" xmlns:w="http://schemas.openxmlformats.org/wordprocessingml/2006/main" xmlns:w14="http://schemas.microsoft.com/office/word/2010/wordml" xmlns:w15="http://schemas.microsoft.com/office/word/2012/wordml" xmlns:w16se="http://schemas.microsoft.com/office/word/2015/wordml/symex" xmlns:wpg="http://schemas.microsoft.com/office/word/2010/wordprocessingGroup" xmlns:wpi="http://schemas.microsoft.com/office/word/2010/wordprocessingInk" xmlns:wne="http://schemas.microsoft.com/office/word/2006/wordml" xmlns:wps="http://schemas.microsoft.com/office/word/2010/wordprocessingShape" mc:Ignorable="w14 w15 w16se wp14">
+<w15:commentsEx xmlns:wpc="http://schemas.microsoft.com/office/word/2010/wordprocessingCanvas" xmlns:cx="http://schemas.microsoft.com/office/drawing/2014/chartex" xmlns:cx1="http://schemas.microsoft.com/office/drawing/2015/9/8/chartex" xmlns:cx2="http://schemas.microsoft.com/office/drawing/2015/10/21/chartex" xmlns:cx3="http://schemas.microsoft.com/office/drawing/2016/5/9/chartex" xmlns:cx4="http://schemas.microsoft.com/office/drawing/2016/5/10/chartex" xmlns:cx5="http://schemas.microsoft.com/office/drawing/2016/5/11/chartex" xmlns:cx6="http://schemas.microsoft.com/office/drawing/2016/5/12/chartex" xmlns:cx7="http://schemas.microsoft.com/office/drawing/2016/5/13/chartex" xmlns:cx8="http://schemas.microsoft.com/office/drawing/2016/5/14/chartex" xmlns:mc="http://schemas.openxmlformats.org/markup-compatibility/2006" xmlns:aink="http://schemas.microsoft.com/office/drawing/2016/ink" xmlns:am3d="http://schemas.microsoft.com/office/drawing/2017/model3d" xmlns:o="urn:schemas-microsoft-com:office:office" xmlns:r="http://schemas.openxmlformats.org/officeDocument/2006/relationships" xmlns:m="http://schemas.openxmlformats.org/officeDocument/2006/math" xmlns:v="urn:schemas-microsoft-com:vml" xmlns:wp14="http://schemas.microsoft.com/office/word/2010/wordprocessingDrawing" xmlns:wp="http://schemas.openxmlformats.org/drawingml/2006/wordprocessingDrawing" xmlns:w10="urn:schemas-microsoft-com:office:word" xmlns:w="http://schemas.openxmlformats.org/wordprocessingml/2006/main" xmlns:w14="http://schemas.microsoft.com/office/word/2010/wordml" xmlns:w15="http://schemas.microsoft.com/office/word/2012/wordml" xmlns:w16cex="http://schemas.microsoft.com/office/word/2018/wordml/cex" xmlns:w16cid="http://schemas.microsoft.com/office/word/2016/wordml/cid" xmlns:w16="http://schemas.microsoft.com/office/word/2018/wordml" xmlns:w16se="http://schemas.microsoft.com/office/word/2015/wordml/symex" xmlns:wpg="http://schemas.microsoft.com/office/word/2010/wordprocessingGroup" xmlns:wpi="http://schemas.microsoft.com/office/word/2010/wordprocessingInk" xmlns:wne="http://schemas.microsoft.com/office/word/2006/wordml" xmlns:wps="http://schemas.microsoft.com/office/word/2010/wordprocessingShape" mc:Ignorable="w14 w15 w16se w16cid w16 w16cex wp14">
   <w15:commentEx w15:paraId="00000048" w15:done="0"/>
 </w15:commentsEx>
 </file>
 
+<file path=word/commentsIds.xml><?xml version="1.0" encoding="utf-8"?>
+<w16cid:commentsIds xmlns:wpc="http://schemas.microsoft.com/office/word/2010/wordprocessingCanvas" xmlns:cx="http://schemas.microsoft.com/office/drawing/2014/chartex" xmlns:cx1="http://schemas.microsoft.com/office/drawing/2015/9/8/chartex" xmlns:cx2="http://schemas.microsoft.com/office/drawing/2015/10/21/chartex" xmlns:cx3="http://schemas.microsoft.com/office/drawing/2016/5/9/chartex" xmlns:cx4="http://schemas.microsoft.com/office/drawing/2016/5/10/chartex" xmlns:cx5="http://schemas.microsoft.com/office/drawing/2016/5/11/chartex" xmlns:cx6="http://schemas.microsoft.com/office/drawing/2016/5/12/chartex" xmlns:cx7="http://schemas.microsoft.com/office/drawing/2016/5/13/chartex" xmlns:cx8="http://schemas.microsoft.com/office/drawing/2016/5/14/chartex" xmlns:mc="http://schemas.openxmlformats.org/markup-compatibility/2006" xmlns:aink="http://schemas.microsoft.com/office/drawing/2016/ink" xmlns:am3d="http://schemas.microsoft.com/office/drawing/2017/model3d" xmlns:o="urn:schemas-microsoft-com:office:office" xmlns:r="http://schemas.openxmlformats.org/officeDocument/2006/relationships" xmlns:m="http://schemas.openxmlformats.org/officeDocument/2006/math" xmlns:v="urn:schemas-microsoft-com:vml" xmlns:wp14="http://schemas.microsoft.com/office/word/2010/wordprocessingDrawing" xmlns:wp="http://schemas.openxmlformats.org/drawingml/2006/wordprocessingDrawing" xmlns:w10="urn:schemas-microsoft-com:office:word" xmlns:w="http://schemas.openxmlformats.org/wordprocessingml/2006/main" xmlns:w14="http://schemas.microsoft.com/office/word/2010/wordml" xmlns:w15="http://schemas.microsoft.com/office/word/2012/wordml" xmlns:w16cex="http://schemas.microsoft.com/office/word/2018/wordml/cex" xmlns:w16cid="http://schemas.microsoft.com/office/word/2016/wordml/cid" xmlns:w16="http://schemas.microsoft.com/office/word/2018/wordml" xmlns:w16se="http://schemas.microsoft.com/office/word/2015/wordml/symex" xmlns:wpg="http://schemas.microsoft.com/office/word/2010/wordprocessingGroup" xmlns:wpi="http://schemas.microsoft.com/office/word/2010/wordprocessingInk" xmlns:wne="http://schemas.microsoft.com/office/word/2006/wordml" xmlns:wps="http://schemas.microsoft.com/office/word/2010/wordprocessingShape" mc:Ignorable="w14 w15 w16se w16cid w16 w16cex wp14">
+  <w16cid:commentId w16cid:paraId="00000048" w16cid:durableId="24896C6C"/>
+</w16cid:commentsIds>
+</file>
+
 <file path=word/numbering.xml><?xml version="1.0" encoding="utf-8"?>
-<w:numbering xmlns:wpc="http://schemas.microsoft.com/office/word/2010/wordprocessingCanvas" xmlns:cx="http://schemas.microsoft.com/office/drawing/2014/chartex" xmlns:mc="http://schemas.openxmlformats.org/markup-compatibility/2006" xmlns:o="urn:schemas-microsoft-com:office:office" xmlns:r="http://schemas.openxmlformats.org/officeDocument/2006/relationships" xmlns:m="http://schemas.openxmlformats.org/officeDocument/2006/math" xmlns:v="urn:schemas-microsoft-com:vml" xmlns:wp14="http://schemas.microsoft.com/office/word/2010/wordprocessingDrawing" xmlns:wp="http://schemas.openxmlformats.org/drawingml/2006/wordprocessingDrawing" xmlns:w10="urn:schemas-microsoft-com:office:word" xmlns:w="http://schemas.openxmlformats.org/wordprocessingml/2006/main" xmlns:w14="http://schemas.microsoft.com/office/word/2010/wordml" xmlns:w15="http://schemas.microsoft.com/office/word/2012/wordml" xmlns:w16se="http://schemas.microsoft.com/office/word/2015/wordml/symex" xmlns:wpg="http://schemas.microsoft.com/office/word/2010/wordprocessingGroup" xmlns:wpi="http://schemas.microsoft.com/office/word/2010/wordprocessingInk" xmlns:wne="http://schemas.microsoft.com/office/word/2006/wordml" xmlns:wps="http://schemas.microsoft.com/office/word/2010/wordprocessingShape" mc:Ignorable="w14 w15 w16se wp14">
+<w:numbering xmlns:wpc="http://schemas.microsoft.com/office/word/2010/wordprocessingCanvas" xmlns:cx="http://schemas.microsoft.com/office/drawing/2014/chartex" xmlns:cx1="http://schemas.microsoft.com/office/drawing/2015/9/8/chartex" xmlns:cx2="http://schemas.microsoft.com/office/drawing/2015/10/21/chartex" xmlns:cx3="http://schemas.microsoft.com/office/drawing/2016/5/9/chartex" xmlns:cx4="http://schemas.microsoft.com/office/drawing/2016/5/10/chartex" xmlns:cx5="http://schemas.microsoft.com/office/drawing/2016/5/11/chartex" xmlns:cx6="http://schemas.microsoft.com/office/drawing/2016/5/12/chartex" xmlns:cx7="http://schemas.microsoft.com/office/drawing/2016/5/13/chartex" xmlns:cx8="http://schemas.microsoft.com/office/drawing/2016/5/14/chartex" xmlns:mc="http://schemas.openxmlformats.org/markup-compatibility/2006" xmlns:aink="http://schemas.microsoft.com/office/drawing/2016/ink" xmlns:am3d="http://schemas.microsoft.com/office/drawing/2017/model3d" xmlns:o="urn:schemas-microsoft-com:office:office" xmlns:r="http://schemas.openxmlformats.org/officeDocument/2006/relationships" xmlns:m="http://schemas.openxmlformats.org/officeDocument/2006/math" xmlns:v="urn:schemas-microsoft-com:vml" xmlns:wp14="http://schemas.microsoft.com/office/word/2010/wordprocessingDrawing" xmlns:wp="http://schemas.openxmlformats.org/drawingml/2006/wordprocessingDrawing" xmlns:w10="urn:schemas-microsoft-com:office:word" xmlns:w="http://schemas.openxmlformats.org/wordprocessingml/2006/main" xmlns:w14="http://schemas.microsoft.com/office/word/2010/wordml" xmlns:w15="http://schemas.microsoft.com/office/word/2012/wordml" xmlns:w16cex="http://schemas.microsoft.com/office/word/2018/wordml/cex" xmlns:w16cid="http://schemas.microsoft.com/office/word/2016/wordml/cid" xmlns:w16="http://schemas.microsoft.com/office/word/2018/wordml" xmlns:w16se="http://schemas.microsoft.com/office/word/2015/wordml/symex" xmlns:wpg="http://schemas.microsoft.com/office/word/2010/wordprocessingGroup" xmlns:wpi="http://schemas.microsoft.com/office/word/2010/wordprocessingInk" xmlns:wne="http://schemas.microsoft.com/office/word/2006/wordml" xmlns:wps="http://schemas.microsoft.com/office/word/2010/wordprocessingShape" mc:Ignorable="w14 w15 w16se w16cid w16 w16cex wp14">
   <w:abstractNum w:abstractNumId="0" w15:restartNumberingAfterBreak="0">
     <w:nsid w:val="1A3631A1"/>
     <w:multiLevelType w:val="multilevel"/>
@@ -3571,8 +3970,16 @@
 </w:numbering>
 </file>
 
+<file path=word/people.xml><?xml version="1.0" encoding="utf-8"?>
+<w15:people xmlns:wpc="http://schemas.microsoft.com/office/word/2010/wordprocessingCanvas" xmlns:cx="http://schemas.microsoft.com/office/drawing/2014/chartex" xmlns:cx1="http://schemas.microsoft.com/office/drawing/2015/9/8/chartex" xmlns:cx2="http://schemas.microsoft.com/office/drawing/2015/10/21/chartex" xmlns:cx3="http://schemas.microsoft.com/office/drawing/2016/5/9/chartex" xmlns:cx4="http://schemas.microsoft.com/office/drawing/2016/5/10/chartex" xmlns:cx5="http://schemas.microsoft.com/office/drawing/2016/5/11/chartex" xmlns:cx6="http://schemas.microsoft.com/office/drawing/2016/5/12/chartex" xmlns:cx7="http://schemas.microsoft.com/office/drawing/2016/5/13/chartex" xmlns:cx8="http://schemas.microsoft.com/office/drawing/2016/5/14/chartex" xmlns:mc="http://schemas.openxmlformats.org/markup-compatibility/2006" xmlns:aink="http://schemas.microsoft.com/office/drawing/2016/ink" xmlns:am3d="http://schemas.microsoft.com/office/drawing/2017/model3d" xmlns:o="urn:schemas-microsoft-com:office:office" xmlns:r="http://schemas.openxmlformats.org/officeDocument/2006/relationships" xmlns:m="http://schemas.openxmlformats.org/officeDocument/2006/math" xmlns:v="urn:schemas-microsoft-com:vml" xmlns:wp14="http://schemas.microsoft.com/office/word/2010/wordprocessingDrawing" xmlns:wp="http://schemas.openxmlformats.org/drawingml/2006/wordprocessingDrawing" xmlns:w10="urn:schemas-microsoft-com:office:word" xmlns:w="http://schemas.openxmlformats.org/wordprocessingml/2006/main" xmlns:w14="http://schemas.microsoft.com/office/word/2010/wordml" xmlns:w15="http://schemas.microsoft.com/office/word/2012/wordml" xmlns:w16cex="http://schemas.microsoft.com/office/word/2018/wordml/cex" xmlns:w16cid="http://schemas.microsoft.com/office/word/2016/wordml/cid" xmlns:w16="http://schemas.microsoft.com/office/word/2018/wordml" xmlns:w16se="http://schemas.microsoft.com/office/word/2015/wordml/symex" xmlns:wpg="http://schemas.microsoft.com/office/word/2010/wordprocessingGroup" xmlns:wpi="http://schemas.microsoft.com/office/word/2010/wordprocessingInk" xmlns:wne="http://schemas.microsoft.com/office/word/2006/wordml" xmlns:wps="http://schemas.microsoft.com/office/word/2010/wordprocessingShape" mc:Ignorable="w14 w15 w16se w16cid w16 w16cex wp14">
+  <w15:person w15:author="John Bladon">
+    <w15:presenceInfo w15:providerId="AD" w15:userId="S::jhbladon@brandeis.edu::334b99bc-258e-4b3c-a02d-110a037b232e"/>
+  </w15:person>
+</w15:people>
+</file>
+
 <file path=word/styles.xml><?xml version="1.0" encoding="utf-8"?>
-<w:styles xmlns:mc="http://schemas.openxmlformats.org/markup-compatibility/2006" xmlns:r="http://schemas.openxmlformats.org/officeDocument/2006/relationships" xmlns:w="http://schemas.openxmlformats.org/wordprocessingml/2006/main" xmlns:w14="http://schemas.microsoft.com/office/word/2010/wordml" xmlns:w15="http://schemas.microsoft.com/office/word/2012/wordml" xmlns:w16se="http://schemas.microsoft.com/office/word/2015/wordml/symex" mc:Ignorable="w14 w15 w16se">
+<w:styles xmlns:mc="http://schemas.openxmlformats.org/markup-compatibility/2006" xmlns:r="http://schemas.openxmlformats.org/officeDocument/2006/relationships" xmlns:w="http://schemas.openxmlformats.org/wordprocessingml/2006/main" xmlns:w14="http://schemas.microsoft.com/office/word/2010/wordml" xmlns:w15="http://schemas.microsoft.com/office/word/2012/wordml" xmlns:w16cex="http://schemas.microsoft.com/office/word/2018/wordml/cex" xmlns:w16cid="http://schemas.microsoft.com/office/word/2016/wordml/cid" xmlns:w16="http://schemas.microsoft.com/office/word/2018/wordml" xmlns:w16se="http://schemas.microsoft.com/office/word/2015/wordml/symex" mc:Ignorable="w14 w15 w16se w16cid w16 w16cex">
   <w:docDefaults>
     <w:rPrDefault>
       <w:rPr>
@@ -3584,7 +3991,7 @@
     </w:rPrDefault>
     <w:pPrDefault/>
   </w:docDefaults>
-  <w:latentStyles w:defLockedState="0" w:defUIPriority="99" w:defSemiHidden="0" w:defUnhideWhenUsed="0" w:defQFormat="0" w:count="371">
+  <w:latentStyles w:defLockedState="0" w:defUIPriority="99" w:defSemiHidden="0" w:defUnhideWhenUsed="0" w:defQFormat="0" w:count="376">
     <w:lsdException w:name="Normal" w:uiPriority="0" w:qFormat="1"/>
     <w:lsdException w:name="heading 1" w:uiPriority="9" w:qFormat="1"/>
     <w:lsdException w:name="heading 2" w:semiHidden="1" w:uiPriority="9" w:unhideWhenUsed="1" w:qFormat="1"/>
@@ -3690,7 +4097,6 @@
     <w:lsdException w:name="HTML Sample" w:semiHidden="1" w:unhideWhenUsed="1"/>
     <w:lsdException w:name="HTML Typewriter" w:semiHidden="1" w:unhideWhenUsed="1"/>
     <w:lsdException w:name="HTML Variable" w:semiHidden="1" w:unhideWhenUsed="1"/>
-    <w:lsdException w:name="Normal Table" w:semiHidden="1" w:unhideWhenUsed="1"/>
     <w:lsdException w:name="annotation subject" w:semiHidden="1" w:unhideWhenUsed="1"/>
     <w:lsdException w:name="No List" w:semiHidden="1" w:unhideWhenUsed="1"/>
     <w:lsdException w:name="Outline List 1" w:semiHidden="1" w:unhideWhenUsed="1"/>
@@ -3733,11 +4139,8 @@
     <w:lsdException w:name="Table Contemporary" w:semiHidden="1" w:unhideWhenUsed="1"/>
     <w:lsdException w:name="Table Elegant" w:semiHidden="1" w:unhideWhenUsed="1"/>
     <w:lsdException w:name="Table Professional" w:semiHidden="1" w:unhideWhenUsed="1"/>
-    <w:lsdException w:name="Table Subtle 1" w:semiHidden="1" w:unhideWhenUsed="1"/>
     <w:lsdException w:name="Table Subtle 2" w:semiHidden="1" w:unhideWhenUsed="1"/>
     <w:lsdException w:name="Table Web 1" w:semiHidden="1" w:unhideWhenUsed="1"/>
-    <w:lsdException w:name="Table Web 2" w:semiHidden="1" w:unhideWhenUsed="1"/>
-    <w:lsdException w:name="Table Web 3" w:semiHidden="1" w:unhideWhenUsed="1"/>
     <w:lsdException w:name="Balloon Text" w:semiHidden="1" w:unhideWhenUsed="1"/>
     <w:lsdException w:name="Table Grid" w:uiPriority="39"/>
     <w:lsdException w:name="Table Theme" w:semiHidden="1" w:unhideWhenUsed="1"/>
@@ -3956,6 +4359,11 @@
     <w:lsdException w:name="List Table 5 Dark Accent 6" w:uiPriority="50"/>
     <w:lsdException w:name="List Table 6 Colorful Accent 6" w:uiPriority="51"/>
     <w:lsdException w:name="List Table 7 Colorful Accent 6" w:uiPriority="52"/>
+    <w:lsdException w:name="Mention" w:semiHidden="1" w:unhideWhenUsed="1"/>
+    <w:lsdException w:name="Smart Hyperlink" w:semiHidden="1" w:unhideWhenUsed="1"/>
+    <w:lsdException w:name="Hashtag" w:semiHidden="1" w:unhideWhenUsed="1"/>
+    <w:lsdException w:name="Unresolved Mention" w:semiHidden="1" w:unhideWhenUsed="1"/>
+    <w:lsdException w:name="Smart Link" w:semiHidden="1" w:unhideWhenUsed="1"/>
   </w:latentStyles>
   <w:style w:type="paragraph" w:default="1" w:styleId="Normal">
     <w:name w:val="Normal"/>

</xml_diff>